<commit_message>
Additional examples added to abstract
</commit_message>
<xml_diff>
--- a/Fellowship Conference 2022/Abstract_RS 07.28.docx
+++ b/Fellowship Conference 2022/Abstract_RS 07.28.docx
@@ -5,6 +5,7 @@
     <w:p>
       <w:pPr>
         <w:rPr>
+          <w:ins w:id="0" w:author="Sabatello, Rachel" w:date="2022-07-28T15:55:00Z"/>
           <w:rFonts w:ascii="Sylfaen" w:hAnsi="Sylfaen"/>
           <w:sz w:val="20"/>
           <w:szCs w:val="20"/>
@@ -18,7 +19,7 @@
         </w:rPr>
         <w:t xml:space="preserve">Spoken language is one of the most prevalent forms of human communication, yet it is highly variable by nature. Even talkers with similar language backgrounds </w:t>
       </w:r>
-      <w:ins w:id="0" w:author="Sabatello, Rachel" w:date="2022-07-28T02:40:00Z">
+      <w:ins w:id="1" w:author="Sabatello, Rachel" w:date="2022-07-28T02:40:00Z">
         <w:r>
           <w:rPr>
             <w:rFonts w:ascii="Sylfaen" w:hAnsi="Sylfaen"/>
@@ -36,7 +37,7 @@
         </w:rPr>
         <w:t xml:space="preserve">differ in how they produce speech sounds, </w:t>
       </w:r>
-      <w:ins w:id="1" w:author="Sabatello, Rachel" w:date="2022-07-28T02:41:00Z">
+      <w:ins w:id="2" w:author="Sabatello, Rachel" w:date="2022-07-28T02:41:00Z">
         <w:r>
           <w:rPr>
             <w:rFonts w:ascii="Sylfaen" w:hAnsi="Sylfaen"/>
@@ -52,9 +53,123 @@
           <w:sz w:val="20"/>
           <w:szCs w:val="20"/>
         </w:rPr>
-        <w:t xml:space="preserve">blurring the boundaries between one sound category and another both within and across talkers. </w:t>
-      </w:r>
-      <w:del w:id="2" w:author="Sabatello, Rachel" w:date="2022-07-28T02:40:00Z">
+        <w:t>blurring the boundaries between one sound category and another both within and across talkers</w:t>
+      </w:r>
+      <w:ins w:id="3" w:author="Sabatello, Rachel" w:date="2022-07-28T15:53:00Z">
+        <w:r>
+          <w:rPr>
+            <w:rFonts w:ascii="Sylfaen" w:hAnsi="Sylfaen"/>
+            <w:sz w:val="20"/>
+            <w:szCs w:val="20"/>
+          </w:rPr>
+          <w:t xml:space="preserve"> (e.</w:t>
+        </w:r>
+      </w:ins>
+      <w:ins w:id="4" w:author="Sabatello, Rachel" w:date="2022-07-28T15:54:00Z">
+        <w:r>
+          <w:rPr>
+            <w:rFonts w:ascii="Sylfaen" w:hAnsi="Sylfaen"/>
+            <w:sz w:val="20"/>
+            <w:szCs w:val="20"/>
+          </w:rPr>
+          <w:t>g.,</w:t>
+        </w:r>
+      </w:ins>
+      <w:del w:id="5" w:author="Sabatello, Rachel" w:date="2022-07-28T15:53:00Z">
+        <w:r>
+          <w:rPr>
+            <w:rFonts w:ascii="Sylfaen" w:hAnsi="Sylfaen"/>
+            <w:sz w:val="20"/>
+            <w:szCs w:val="20"/>
+          </w:rPr>
+          <w:delText>.</w:delText>
+        </w:r>
+      </w:del>
+      <w:del w:id="6" w:author="Sabatello, Rachel" w:date="2022-07-28T15:54:00Z">
+        <w:r>
+          <w:rPr>
+            <w:rFonts w:ascii="Sylfaen" w:hAnsi="Sylfaen"/>
+            <w:sz w:val="20"/>
+            <w:szCs w:val="20"/>
+          </w:rPr>
+          <w:delText xml:space="preserve"> </w:delText>
+        </w:r>
+      </w:del>
+      <w:ins w:id="7" w:author="Sabatello, Rachel" w:date="2022-07-28T15:54:00Z">
+        <w:r>
+          <w:rPr>
+            <w:rFonts w:ascii="Sylfaen" w:hAnsi="Sylfaen"/>
+            <w:sz w:val="20"/>
+            <w:szCs w:val="20"/>
+          </w:rPr>
+          <w:t xml:space="preserve"> the</w:t>
+        </w:r>
+      </w:ins>
+      <w:ins w:id="8" w:author="Sabatello, Rachel" w:date="2022-07-28T15:52:00Z">
+        <w:r>
+          <w:rPr>
+            <w:rFonts w:ascii="Sylfaen" w:hAnsi="Sylfaen"/>
+            <w:sz w:val="20"/>
+            <w:szCs w:val="20"/>
+          </w:rPr>
+          <w:t xml:space="preserve"> </w:t>
+        </w:r>
+      </w:ins>
+      <w:ins w:id="9" w:author="Sabatello, Rachel" w:date="2022-07-28T15:53:00Z">
+        <w:r>
+          <w:rPr>
+            <w:rFonts w:ascii="Sylfaen" w:hAnsi="Sylfaen"/>
+            <w:sz w:val="20"/>
+            <w:szCs w:val="20"/>
+          </w:rPr>
+          <w:t>categorization boundary is the S-</w:t>
+        </w:r>
+        <w:r>
+          <w:rPr>
+            <w:rFonts w:ascii="Times New Roman" w:hAnsi="Times New Roman" w:cs="Times New Roman"/>
+            <w:sz w:val="20"/>
+            <w:szCs w:val="20"/>
+          </w:rPr>
+          <w:t xml:space="preserve"> </w:t>
+        </w:r>
+        <w:r>
+          <w:rPr>
+            <w:rFonts w:ascii="Times New Roman" w:hAnsi="Times New Roman" w:cs="Times New Roman"/>
+            <w:sz w:val="20"/>
+            <w:szCs w:val="20"/>
+          </w:rPr>
+          <w:t>ʃ</w:t>
+        </w:r>
+        <w:r>
+          <w:rPr>
+            <w:rFonts w:ascii="Times New Roman" w:hAnsi="Times New Roman" w:cs="Times New Roman"/>
+            <w:sz w:val="20"/>
+            <w:szCs w:val="20"/>
+          </w:rPr>
+          <w:t>, or the “Ss”–“Sh” sound continuum</w:t>
+        </w:r>
+      </w:ins>
+      <w:ins w:id="10" w:author="Sabatello, Rachel" w:date="2022-07-28T15:54:00Z">
+        <w:r>
+          <w:rPr>
+            <w:rFonts w:ascii="Times New Roman" w:hAnsi="Times New Roman" w:cs="Times New Roman"/>
+            <w:sz w:val="20"/>
+            <w:szCs w:val="20"/>
+          </w:rPr>
+          <w:t>)</w:t>
+        </w:r>
+      </w:ins>
+      <w:ins w:id="11" w:author="Sabatello, Rachel" w:date="2022-07-28T15:53:00Z">
+        <w:r>
+          <w:rPr>
+            <w:rFonts w:ascii="Times New Roman" w:hAnsi="Times New Roman" w:cs="Times New Roman"/>
+            <w:sz w:val="20"/>
+            <w:szCs w:val="20"/>
+          </w:rPr>
+          <w:t xml:space="preserve">. </w:t>
+        </w:r>
+      </w:ins>
+      <w:del w:id="12" w:author="Sabatello, Rachel" w:date="2022-07-28T02:40:00Z">
         <w:r>
           <w:rPr>
             <w:rFonts w:ascii="Sylfaen" w:hAnsi="Sylfaen"/>
@@ -72,7 +187,7 @@
         </w:rPr>
         <w:t xml:space="preserve">To overcome the lack of one-to-one mapping of speech sounds to speech categories, the human brain </w:t>
       </w:r>
-      <w:ins w:id="3" w:author="Sabatello, Rachel" w:date="2022-07-28T02:41:00Z">
+      <w:ins w:id="13" w:author="Sabatello, Rachel" w:date="2022-07-28T02:41:00Z">
         <w:r>
           <w:rPr>
             <w:rFonts w:ascii="Sylfaen" w:hAnsi="Sylfaen"/>
@@ -82,7 +197,7 @@
           <w:t xml:space="preserve">possesses </w:t>
         </w:r>
       </w:ins>
-      <w:del w:id="4" w:author="Sabatello, Rachel" w:date="2022-07-28T02:41:00Z">
+      <w:del w:id="14" w:author="Sabatello, Rachel" w:date="2022-07-28T02:41:00Z">
         <w:r>
           <w:rPr>
             <w:rFonts w:ascii="Sylfaen" w:hAnsi="Sylfaen"/>
@@ -116,7 +231,7 @@
         </w:rPr>
         <w:t xml:space="preserve">. This process </w:t>
       </w:r>
-      <w:ins w:id="5" w:author="Sabatello, Rachel" w:date="2022-07-28T02:42:00Z">
+      <w:ins w:id="15" w:author="Sabatello, Rachel" w:date="2022-07-28T02:42:00Z">
         <w:r>
           <w:rPr>
             <w:rFonts w:ascii="Sylfaen" w:hAnsi="Sylfaen"/>
@@ -134,7 +249,7 @@
         </w:rPr>
         <w:t xml:space="preserve">occurs unintentionally, without the </w:t>
       </w:r>
-      <w:del w:id="6" w:author="Sabatello, Rachel" w:date="2022-07-28T03:21:00Z">
+      <w:del w:id="16" w:author="Sabatello, Rachel" w:date="2022-07-28T03:21:00Z">
         <w:r>
           <w:rPr>
             <w:rFonts w:ascii="Sylfaen" w:hAnsi="Sylfaen"/>
@@ -144,7 +259,7 @@
           <w:delText>listener noticing</w:delText>
         </w:r>
       </w:del>
-      <w:ins w:id="7" w:author="Sabatello, Rachel" w:date="2022-07-28T03:21:00Z">
+      <w:ins w:id="17" w:author="Sabatello, Rachel" w:date="2022-07-28T03:21:00Z">
         <w:r>
           <w:rPr>
             <w:rFonts w:ascii="Sylfaen" w:hAnsi="Sylfaen"/>
@@ -160,17 +275,55 @@
           <w:sz w:val="20"/>
           <w:szCs w:val="20"/>
         </w:rPr>
-        <w:t xml:space="preserve"> how their perception of speech changes over time. However, </w:t>
-      </w:r>
-      <w:r>
-        <w:rPr>
-          <w:rFonts w:ascii="Sylfaen" w:hAnsi="Sylfaen"/>
-          <w:sz w:val="20"/>
-          <w:szCs w:val="20"/>
-        </w:rPr>
-        <w:t>how automatic speech perception adaptation is remains unclear</w:t>
-      </w:r>
-      <w:ins w:id="8" w:author="Sabatello, Rachel" w:date="2022-07-28T03:05:00Z">
+        <w:t xml:space="preserve"> how their perception of speech changes over time. </w:t>
+      </w:r>
+    </w:p>
+    <w:p>
+      <w:pPr>
+        <w:rPr>
+          <w:ins w:id="18" w:author="Sabatello, Rachel" w:date="2022-07-28T15:55:00Z"/>
+          <w:rFonts w:ascii="Sylfaen" w:hAnsi="Sylfaen"/>
+          <w:sz w:val="20"/>
+          <w:szCs w:val="20"/>
+        </w:rPr>
+      </w:pPr>
+      <w:r>
+        <w:rPr>
+          <w:rFonts w:ascii="Sylfaen" w:hAnsi="Sylfaen"/>
+          <w:sz w:val="20"/>
+          <w:szCs w:val="20"/>
+        </w:rPr>
+        <w:t xml:space="preserve">However, </w:t>
+      </w:r>
+      <w:del w:id="19" w:author="Sabatello, Rachel" w:date="2022-07-28T15:55:00Z">
+        <w:r>
+          <w:rPr>
+            <w:rFonts w:ascii="Sylfaen" w:hAnsi="Sylfaen"/>
+            <w:sz w:val="20"/>
+            <w:szCs w:val="20"/>
+          </w:rPr>
+          <w:delText>how automatic</w:delText>
+        </w:r>
+      </w:del>
+      <w:ins w:id="20" w:author="Sabatello, Rachel" w:date="2022-07-28T15:55:00Z">
+        <w:r>
+          <w:rPr>
+            <w:rFonts w:ascii="Sylfaen" w:hAnsi="Sylfaen"/>
+            <w:sz w:val="20"/>
+            <w:szCs w:val="20"/>
+          </w:rPr>
+          <w:t>the degree of automaticity in</w:t>
+        </w:r>
+      </w:ins>
+      <w:r>
+        <w:rPr>
+          <w:rFonts w:ascii="Sylfaen" w:hAnsi="Sylfaen"/>
+          <w:sz w:val="20"/>
+          <w:szCs w:val="20"/>
+        </w:rPr>
+        <w:t xml:space="preserve"> speech perception adaptation is remains unclear</w:t>
+      </w:r>
+      <w:ins w:id="21" w:author="Sabatello, Rachel" w:date="2022-07-28T03:05:00Z">
         <w:r>
           <w:rPr>
             <w:rFonts w:ascii="Sylfaen" w:hAnsi="Sylfaen"/>
@@ -188,7 +341,7 @@
           <w:t xml:space="preserve">perceptual learning </w:t>
         </w:r>
       </w:ins>
-      <w:ins w:id="9" w:author="Sabatello, Rachel" w:date="2022-07-28T03:06:00Z">
+      <w:ins w:id="22" w:author="Sabatello, Rachel" w:date="2022-07-28T03:06:00Z">
         <w:r>
           <w:rPr>
             <w:rFonts w:ascii="Sylfaen" w:hAnsi="Sylfaen"/>
@@ -198,7 +351,7 @@
           <w:t xml:space="preserve">is not inhibited </w:t>
         </w:r>
       </w:ins>
-      <w:ins w:id="10" w:author="Sabatello, Rachel" w:date="2022-07-28T03:22:00Z">
+      <w:ins w:id="23" w:author="Sabatello, Rachel" w:date="2022-07-28T03:22:00Z">
         <w:r>
           <w:rPr>
             <w:rFonts w:ascii="Sylfaen" w:hAnsi="Sylfaen"/>
@@ -208,7 +361,7 @@
           <w:t>by distractions</w:t>
         </w:r>
       </w:ins>
-      <w:ins w:id="11" w:author="Sabatello, Rachel" w:date="2022-07-28T03:23:00Z">
+      <w:ins w:id="24" w:author="Sabatello, Rachel" w:date="2022-07-28T03:23:00Z">
         <w:r>
           <w:rPr>
             <w:rFonts w:ascii="Sylfaen" w:hAnsi="Sylfaen"/>
@@ -218,7 +371,7 @@
           <w:t xml:space="preserve">, </w:t>
         </w:r>
       </w:ins>
-      <w:ins w:id="12" w:author="Sabatello, Rachel" w:date="2022-07-28T03:24:00Z">
+      <w:ins w:id="25" w:author="Sabatello, Rachel" w:date="2022-07-28T03:24:00Z">
         <w:r>
           <w:rPr>
             <w:rFonts w:ascii="Sylfaen" w:hAnsi="Sylfaen"/>
@@ -228,7 +381,7 @@
           <w:t xml:space="preserve">lack of intention, or exposure to multiple talkers, </w:t>
         </w:r>
       </w:ins>
-      <w:ins w:id="13" w:author="Sabatello, Rachel" w:date="2022-07-28T03:09:00Z">
+      <w:ins w:id="26" w:author="Sabatello, Rachel" w:date="2022-07-28T03:09:00Z">
         <w:r>
           <w:rPr>
             <w:rFonts w:ascii="Sylfaen" w:hAnsi="Sylfaen"/>
@@ -238,7 +391,7 @@
           <w:t xml:space="preserve">research has found that listeners do </w:t>
         </w:r>
       </w:ins>
-      <w:ins w:id="14" w:author="Sabatello, Rachel" w:date="2022-07-28T03:11:00Z">
+      <w:ins w:id="27" w:author="Sabatello, Rachel" w:date="2022-07-28T03:11:00Z">
         <w:r>
           <w:rPr>
             <w:rFonts w:ascii="Sylfaen" w:hAnsi="Sylfaen"/>
@@ -248,7 +401,7 @@
           <w:t>consider</w:t>
         </w:r>
       </w:ins>
-      <w:ins w:id="15" w:author="Sabatello, Rachel" w:date="2022-07-28T03:09:00Z">
+      <w:ins w:id="28" w:author="Sabatello, Rachel" w:date="2022-07-28T03:09:00Z">
         <w:r>
           <w:rPr>
             <w:rFonts w:ascii="Sylfaen" w:hAnsi="Sylfaen"/>
@@ -258,7 +411,7 @@
           <w:t xml:space="preserve"> </w:t>
         </w:r>
       </w:ins>
-      <w:ins w:id="16" w:author="Sabatello, Rachel" w:date="2022-07-28T03:10:00Z">
+      <w:ins w:id="29" w:author="Sabatello, Rachel" w:date="2022-07-28T03:10:00Z">
         <w:r>
           <w:rPr>
             <w:rFonts w:ascii="Sylfaen" w:hAnsi="Sylfaen"/>
@@ -268,7 +421,7 @@
           <w:t>context</w:t>
         </w:r>
       </w:ins>
-      <w:ins w:id="17" w:author="Sabatello, Rachel" w:date="2022-07-28T03:25:00Z">
+      <w:ins w:id="30" w:author="Sabatello, Rachel" w:date="2022-07-28T03:25:00Z">
         <w:r>
           <w:rPr>
             <w:rFonts w:ascii="Sylfaen" w:hAnsi="Sylfaen"/>
@@ -278,7 +431,7 @@
           <w:t>ual factors</w:t>
         </w:r>
       </w:ins>
-      <w:ins w:id="18" w:author="Sabatello, Rachel" w:date="2022-07-28T03:22:00Z">
+      <w:ins w:id="31" w:author="Sabatello, Rachel" w:date="2022-07-28T03:22:00Z">
         <w:r>
           <w:rPr>
             <w:rFonts w:ascii="Sylfaen" w:hAnsi="Sylfaen"/>
@@ -288,7 +441,7 @@
           <w:t xml:space="preserve"> and</w:t>
         </w:r>
       </w:ins>
-      <w:ins w:id="19" w:author="Sabatello, Rachel" w:date="2022-07-28T03:10:00Z">
+      <w:ins w:id="32" w:author="Sabatello, Rachel" w:date="2022-07-28T03:10:00Z">
         <w:r>
           <w:rPr>
             <w:rFonts w:ascii="Sylfaen" w:hAnsi="Sylfaen"/>
@@ -298,7 +451,7 @@
           <w:t xml:space="preserve"> </w:t>
         </w:r>
       </w:ins>
-      <w:ins w:id="20" w:author="Sabatello, Rachel" w:date="2022-07-28T03:09:00Z">
+      <w:ins w:id="33" w:author="Sabatello, Rachel" w:date="2022-07-28T03:09:00Z">
         <w:r>
           <w:rPr>
             <w:rFonts w:ascii="Sylfaen" w:hAnsi="Sylfaen"/>
@@ -308,7 +461,7 @@
           <w:t>causality</w:t>
         </w:r>
       </w:ins>
-      <w:ins w:id="21" w:author="Sabatello, Rachel" w:date="2022-07-28T03:22:00Z">
+      <w:ins w:id="34" w:author="Sabatello, Rachel" w:date="2022-07-28T03:22:00Z">
         <w:r>
           <w:rPr>
             <w:rFonts w:ascii="Sylfaen" w:hAnsi="Sylfaen"/>
@@ -318,7 +471,7 @@
           <w:t xml:space="preserve"> </w:t>
         </w:r>
       </w:ins>
-      <w:ins w:id="22" w:author="Sabatello, Rachel" w:date="2022-07-28T03:25:00Z">
+      <w:ins w:id="35" w:author="Sabatello, Rachel" w:date="2022-07-28T03:25:00Z">
         <w:r>
           <w:rPr>
             <w:rFonts w:ascii="Sylfaen" w:hAnsi="Sylfaen"/>
@@ -328,7 +481,7 @@
           <w:t>(e.g.,</w:t>
         </w:r>
       </w:ins>
-      <w:ins w:id="23" w:author="Sabatello, Rachel" w:date="2022-07-28T03:26:00Z">
+      <w:ins w:id="36" w:author="Sabatello, Rachel" w:date="2022-07-28T03:26:00Z">
         <w:r>
           <w:rPr>
             <w:rFonts w:ascii="Sylfaen" w:hAnsi="Sylfaen"/>
@@ -338,7 +491,7 @@
           <w:t xml:space="preserve"> accommodating a talker visibly chewing while talking) </w:t>
         </w:r>
       </w:ins>
-      <w:ins w:id="24" w:author="Sabatello, Rachel" w:date="2022-07-28T03:22:00Z">
+      <w:ins w:id="37" w:author="Sabatello, Rachel" w:date="2022-07-28T03:22:00Z">
         <w:r>
           <w:rPr>
             <w:rFonts w:ascii="Sylfaen" w:hAnsi="Sylfaen"/>
@@ -356,7 +509,7 @@
         </w:rPr>
         <w:t>.</w:t>
       </w:r>
-      <w:ins w:id="25" w:author="Sabatello, Rachel" w:date="2022-07-28T03:28:00Z">
+      <w:ins w:id="38" w:author="Sabatello, Rachel" w:date="2022-07-28T03:28:00Z">
         <w:r>
           <w:rPr>
             <w:rFonts w:ascii="Sylfaen" w:hAnsi="Sylfaen"/>
@@ -366,7 +519,7 @@
           <w:t xml:space="preserve"> </w:t>
         </w:r>
       </w:ins>
-      <w:ins w:id="26" w:author="Sabatello, Rachel" w:date="2022-07-28T03:10:00Z">
+      <w:ins w:id="39" w:author="Sabatello, Rachel" w:date="2022-07-28T03:10:00Z">
         <w:r>
           <w:rPr>
             <w:rFonts w:ascii="Sylfaen" w:hAnsi="Sylfaen"/>
@@ -376,7 +529,7 @@
           <w:t>Furthermore</w:t>
         </w:r>
       </w:ins>
-      <w:ins w:id="27" w:author="Sabatello, Rachel" w:date="2022-07-28T03:11:00Z">
+      <w:ins w:id="40" w:author="Sabatello, Rachel" w:date="2022-07-28T03:11:00Z">
         <w:r>
           <w:rPr>
             <w:rFonts w:ascii="Sylfaen" w:hAnsi="Sylfaen"/>
@@ -386,7 +539,7 @@
           <w:t xml:space="preserve">, </w:t>
         </w:r>
       </w:ins>
-      <w:ins w:id="28" w:author="Sabatello, Rachel" w:date="2022-07-28T03:27:00Z">
+      <w:ins w:id="41" w:author="Sabatello, Rachel" w:date="2022-07-28T03:27:00Z">
         <w:r>
           <w:rPr>
             <w:rFonts w:ascii="Sylfaen" w:hAnsi="Sylfaen"/>
@@ -396,7 +549,7 @@
           <w:t>the utility of speech perception adaptation may also pose the possibility</w:t>
         </w:r>
       </w:ins>
-      <w:ins w:id="29" w:author="Sabatello, Rachel" w:date="2022-07-28T03:19:00Z">
+      <w:ins w:id="42" w:author="Sabatello, Rachel" w:date="2022-07-28T03:19:00Z">
         <w:r>
           <w:rPr>
             <w:rFonts w:ascii="Sylfaen" w:hAnsi="Sylfaen"/>
@@ -406,7 +559,7 @@
           <w:t xml:space="preserve"> of listener’s prioritizing </w:t>
         </w:r>
       </w:ins>
-      <w:ins w:id="30" w:author="Sabatello, Rachel" w:date="2022-07-28T03:20:00Z">
+      <w:ins w:id="43" w:author="Sabatello, Rachel" w:date="2022-07-28T03:20:00Z">
         <w:r>
           <w:rPr>
             <w:rFonts w:ascii="Sylfaen" w:hAnsi="Sylfaen"/>
@@ -416,7 +569,7 @@
           <w:t>adaptation when there is a need to understand speech</w:t>
         </w:r>
       </w:ins>
-      <w:ins w:id="31" w:author="Sabatello, Rachel" w:date="2022-07-28T03:28:00Z">
+      <w:ins w:id="44" w:author="Sabatello, Rachel" w:date="2022-07-28T03:28:00Z">
         <w:r>
           <w:rPr>
             <w:rFonts w:ascii="Sylfaen" w:hAnsi="Sylfaen"/>
@@ -426,7 +579,7 @@
           <w:t>,</w:t>
         </w:r>
       </w:ins>
-      <w:ins w:id="32" w:author="Sabatello, Rachel" w:date="2022-07-28T03:20:00Z">
+      <w:ins w:id="45" w:author="Sabatello, Rachel" w:date="2022-07-28T03:20:00Z">
         <w:r>
           <w:rPr>
             <w:rFonts w:ascii="Sylfaen" w:hAnsi="Sylfaen"/>
@@ -436,7 +589,7 @@
           <w:t xml:space="preserve"> versus passively sponging </w:t>
         </w:r>
       </w:ins>
-      <w:ins w:id="33" w:author="Sabatello, Rachel" w:date="2022-07-28T03:21:00Z">
+      <w:ins w:id="46" w:author="Sabatello, Rachel" w:date="2022-07-28T03:21:00Z">
         <w:r>
           <w:rPr>
             <w:rFonts w:ascii="Sylfaen" w:hAnsi="Sylfaen"/>
@@ -446,7 +599,17 @@
           <w:t xml:space="preserve">information from background noise in their environment. </w:t>
         </w:r>
       </w:ins>
-      <w:del w:id="34" w:author="Sabatello, Rachel" w:date="2022-07-28T03:19:00Z">
+    </w:p>
+    <w:p>
+      <w:pPr>
+        <w:rPr>
+          <w:ins w:id="47" w:author="Sabatello, Rachel" w:date="2022-07-28T15:55:00Z"/>
+          <w:rFonts w:ascii="Sylfaen" w:hAnsi="Sylfaen"/>
+          <w:sz w:val="20"/>
+          <w:szCs w:val="20"/>
+        </w:rPr>
+      </w:pPr>
+      <w:del w:id="48" w:author="Sabatello, Rachel" w:date="2022-07-28T03:19:00Z">
         <w:r>
           <w:rPr>
             <w:rFonts w:ascii="Sylfaen" w:hAnsi="Sylfaen"/>
@@ -480,7 +643,7 @@
         </w:rPr>
         <w:t xml:space="preserve">resources for speech perception by exposing a listener to two </w:t>
       </w:r>
-      <w:ins w:id="35" w:author="Sabatello, Rachel" w:date="2022-07-28T02:44:00Z">
+      <w:ins w:id="49" w:author="Sabatello, Rachel" w:date="2022-07-28T02:44:00Z">
         <w:r>
           <w:rPr>
             <w:rFonts w:ascii="Sylfaen" w:hAnsi="Sylfaen"/>
@@ -498,7 +661,7 @@
         </w:rPr>
         <w:t xml:space="preserve">talkers </w:t>
       </w:r>
-      <w:ins w:id="36" w:author="Sabatello, Rachel" w:date="2022-07-28T02:44:00Z">
+      <w:ins w:id="50" w:author="Sabatello, Rachel" w:date="2022-07-28T02:44:00Z">
         <w:r>
           <w:rPr>
             <w:rFonts w:ascii="Sylfaen" w:hAnsi="Sylfaen"/>
@@ -508,7 +671,7 @@
           <w:t xml:space="preserve">who </w:t>
         </w:r>
       </w:ins>
-      <w:ins w:id="37" w:author="Sabatello, Rachel" w:date="2022-07-28T02:45:00Z">
+      <w:ins w:id="51" w:author="Sabatello, Rachel" w:date="2022-07-28T02:45:00Z">
         <w:r>
           <w:rPr>
             <w:rFonts w:ascii="Sylfaen" w:hAnsi="Sylfaen"/>
@@ -526,7 +689,7 @@
           <w:t xml:space="preserve"> on the </w:t>
         </w:r>
       </w:ins>
-      <w:ins w:id="38" w:author="Sabatello, Rachel" w:date="2022-07-28T02:46:00Z">
+      <w:ins w:id="52" w:author="Sabatello, Rachel" w:date="2022-07-28T02:46:00Z">
         <w:r>
           <w:rPr>
             <w:rFonts w:ascii="Sylfaen" w:hAnsi="Sylfaen"/>
@@ -545,189 +708,632 @@
         </w:r>
         <w:r>
           <w:rPr>
+            <w:rFonts w:ascii="Sylfaen" w:hAnsi="Sylfaen" w:cs="Times New Roman"/>
+            <w:sz w:val="20"/>
+            <w:szCs w:val="20"/>
+            <w:rPrChange w:id="53" w:author="Sabatello, Rachel" w:date="2022-07-28T15:47:00Z">
+              <w:rPr>
+                <w:rFonts w:ascii="Times New Roman" w:hAnsi="Times New Roman" w:cs="Times New Roman"/>
+                <w:sz w:val="20"/>
+                <w:szCs w:val="20"/>
+              </w:rPr>
+            </w:rPrChange>
+          </w:rPr>
+          <w:t xml:space="preserve"> continuum</w:t>
+        </w:r>
+      </w:ins>
+      <w:ins w:id="54" w:author="Sabatello, Rachel" w:date="2022-07-28T15:49:00Z">
+        <w:r>
+          <w:rPr>
+            <w:rFonts w:ascii="Sylfaen" w:hAnsi="Sylfaen" w:cs="Times New Roman"/>
+            <w:sz w:val="20"/>
+            <w:szCs w:val="20"/>
+          </w:rPr>
+          <w:t xml:space="preserve"> (</w:t>
+        </w:r>
+      </w:ins>
+      <w:ins w:id="55" w:author="Sabatello, Rachel" w:date="2022-07-28T15:50:00Z">
+        <w:r>
+          <w:rPr>
+            <w:rFonts w:ascii="Sylfaen" w:hAnsi="Sylfaen" w:cs="Times New Roman"/>
+            <w:sz w:val="20"/>
+            <w:szCs w:val="20"/>
+          </w:rPr>
+          <w:t>i.e</w:t>
+        </w:r>
+      </w:ins>
+      <w:ins w:id="56" w:author="Sabatello, Rachel" w:date="2022-07-28T15:49:00Z">
+        <w:r>
+          <w:rPr>
+            <w:rFonts w:ascii="Sylfaen" w:hAnsi="Sylfaen" w:cs="Times New Roman"/>
+            <w:sz w:val="20"/>
+            <w:szCs w:val="20"/>
+          </w:rPr>
+          <w:t>., one tal</w:t>
+        </w:r>
+      </w:ins>
+      <w:ins w:id="57" w:author="Sabatello, Rachel" w:date="2022-07-28T15:50:00Z">
+        <w:r>
+          <w:rPr>
+            <w:rFonts w:ascii="Sylfaen" w:hAnsi="Sylfaen" w:cs="Times New Roman"/>
+            <w:sz w:val="20"/>
+            <w:szCs w:val="20"/>
+          </w:rPr>
+          <w:t>ker produces their /s/ sounds more like “Sh”</w:t>
+        </w:r>
+      </w:ins>
+      <w:ins w:id="58" w:author="Sabatello, Rachel" w:date="2022-07-28T15:51:00Z">
+        <w:r>
+          <w:rPr>
+            <w:rFonts w:ascii="Sylfaen" w:hAnsi="Sylfaen" w:cs="Times New Roman"/>
+            <w:sz w:val="20"/>
+            <w:szCs w:val="20"/>
+          </w:rPr>
+          <w:t>, and the other talker produces their /</w:t>
+        </w:r>
+      </w:ins>
+      <w:ins w:id="59" w:author="Sabatello, Rachel" w:date="2022-07-28T15:52:00Z">
+        <w:r>
+          <w:rPr>
             <w:rFonts w:ascii="Times New Roman" w:hAnsi="Times New Roman" w:cs="Times New Roman"/>
             <w:sz w:val="20"/>
             <w:szCs w:val="20"/>
           </w:rPr>
-          <w:t xml:space="preserve"> continuum. The talkers</w:t>
-        </w:r>
-      </w:ins>
-      <w:ins w:id="39" w:author="Sabatello, Rachel" w:date="2022-07-28T02:48:00Z">
+          <w:t xml:space="preserve"> </w:t>
+        </w:r>
         <w:r>
           <w:rPr>
             <w:rFonts w:ascii="Times New Roman" w:hAnsi="Times New Roman" w:cs="Times New Roman"/>
             <w:sz w:val="20"/>
             <w:szCs w:val="20"/>
           </w:rPr>
+          <w:t>ʃ</w:t>
+        </w:r>
+        <w:r>
+          <w:rPr>
+            <w:rFonts w:ascii="Times New Roman" w:hAnsi="Times New Roman" w:cs="Times New Roman"/>
+            <w:sz w:val="20"/>
+            <w:szCs w:val="20"/>
+          </w:rPr>
+          <w:t>/ sound smore like “Ss”)</w:t>
+        </w:r>
+      </w:ins>
+      <w:ins w:id="60" w:author="Sabatello, Rachel" w:date="2022-07-28T02:46:00Z">
+        <w:r>
+          <w:rPr>
+            <w:rFonts w:ascii="Sylfaen" w:hAnsi="Sylfaen" w:cs="Times New Roman"/>
+            <w:sz w:val="20"/>
+            <w:szCs w:val="20"/>
+            <w:rPrChange w:id="61" w:author="Sabatello, Rachel" w:date="2022-07-28T15:47:00Z">
+              <w:rPr>
+                <w:rFonts w:ascii="Times New Roman" w:hAnsi="Times New Roman" w:cs="Times New Roman"/>
+                <w:sz w:val="20"/>
+                <w:szCs w:val="20"/>
+              </w:rPr>
+            </w:rPrChange>
+          </w:rPr>
+          <w:t>. The talkers</w:t>
+        </w:r>
+      </w:ins>
+      <w:ins w:id="62" w:author="Sabatello, Rachel" w:date="2022-07-28T02:48:00Z">
+        <w:r>
+          <w:rPr>
+            <w:rFonts w:ascii="Sylfaen" w:hAnsi="Sylfaen" w:cs="Times New Roman"/>
+            <w:sz w:val="20"/>
+            <w:szCs w:val="20"/>
+            <w:rPrChange w:id="63" w:author="Sabatello, Rachel" w:date="2022-07-28T15:47:00Z">
+              <w:rPr>
+                <w:rFonts w:ascii="Times New Roman" w:hAnsi="Times New Roman" w:cs="Times New Roman"/>
+                <w:sz w:val="20"/>
+                <w:szCs w:val="20"/>
+              </w:rPr>
+            </w:rPrChange>
+          </w:rPr>
           <w:t xml:space="preserve"> w</w:t>
         </w:r>
       </w:ins>
-      <w:ins w:id="40" w:author="Sabatello, Rachel" w:date="2022-07-28T02:50:00Z">
+      <w:ins w:id="64" w:author="Sabatello, Rachel" w:date="2022-07-28T02:50:00Z">
+        <w:r>
+          <w:rPr>
+            <w:rFonts w:ascii="Sylfaen" w:hAnsi="Sylfaen" w:cs="Times New Roman"/>
+            <w:sz w:val="20"/>
+            <w:szCs w:val="20"/>
+            <w:rPrChange w:id="65" w:author="Sabatello, Rachel" w:date="2022-07-28T15:47:00Z">
+              <w:rPr>
+                <w:rFonts w:ascii="Times New Roman" w:hAnsi="Times New Roman" w:cs="Times New Roman"/>
+                <w:sz w:val="20"/>
+                <w:szCs w:val="20"/>
+              </w:rPr>
+            </w:rPrChange>
+          </w:rPr>
+          <w:t>ere</w:t>
+        </w:r>
+      </w:ins>
+      <w:ins w:id="66" w:author="Sabatello, Rachel" w:date="2022-07-28T02:49:00Z">
+        <w:r>
+          <w:rPr>
+            <w:rFonts w:ascii="Sylfaen" w:hAnsi="Sylfaen" w:cs="Times New Roman"/>
+            <w:sz w:val="20"/>
+            <w:szCs w:val="20"/>
+            <w:rPrChange w:id="67" w:author="Sabatello, Rachel" w:date="2022-07-28T15:47:00Z">
+              <w:rPr>
+                <w:rFonts w:ascii="Times New Roman" w:hAnsi="Times New Roman" w:cs="Times New Roman"/>
+                <w:sz w:val="20"/>
+                <w:szCs w:val="20"/>
+              </w:rPr>
+            </w:rPrChange>
+          </w:rPr>
+          <w:t xml:space="preserve"> created to have distinct voices and</w:t>
+        </w:r>
+      </w:ins>
+      <w:ins w:id="68" w:author="Sabatello, Rachel" w:date="2022-07-28T02:50:00Z">
+        <w:r>
+          <w:rPr>
+            <w:rFonts w:ascii="Sylfaen" w:hAnsi="Sylfaen" w:cs="Times New Roman"/>
+            <w:sz w:val="20"/>
+            <w:szCs w:val="20"/>
+            <w:rPrChange w:id="69" w:author="Sabatello, Rachel" w:date="2022-07-28T15:47:00Z">
+              <w:rPr>
+                <w:rFonts w:ascii="Times New Roman" w:hAnsi="Times New Roman" w:cs="Times New Roman"/>
+                <w:sz w:val="20"/>
+                <w:szCs w:val="20"/>
+              </w:rPr>
+            </w:rPrChange>
+          </w:rPr>
+          <w:t xml:space="preserve"> </w:t>
+        </w:r>
+      </w:ins>
+      <w:ins w:id="70" w:author="Sabatello, Rachel" w:date="2022-07-28T02:51:00Z">
+        <w:r>
+          <w:rPr>
+            <w:rFonts w:ascii="Sylfaen" w:hAnsi="Sylfaen" w:cs="Times New Roman"/>
+            <w:sz w:val="20"/>
+            <w:szCs w:val="20"/>
+            <w:rPrChange w:id="71" w:author="Sabatello, Rachel" w:date="2022-07-28T15:47:00Z">
+              <w:rPr>
+                <w:rFonts w:ascii="Times New Roman" w:hAnsi="Times New Roman" w:cs="Times New Roman"/>
+                <w:sz w:val="20"/>
+                <w:szCs w:val="20"/>
+              </w:rPr>
+            </w:rPrChange>
+          </w:rPr>
+          <w:t>will be</w:t>
+        </w:r>
+      </w:ins>
+      <w:ins w:id="72" w:author="Sabatello, Rachel" w:date="2022-07-28T02:46:00Z">
+        <w:r>
+          <w:rPr>
+            <w:rFonts w:ascii="Sylfaen" w:hAnsi="Sylfaen" w:cs="Times New Roman"/>
+            <w:sz w:val="20"/>
+            <w:szCs w:val="20"/>
+            <w:rPrChange w:id="73" w:author="Sabatello, Rachel" w:date="2022-07-28T15:47:00Z">
+              <w:rPr>
+                <w:rFonts w:ascii="Times New Roman" w:hAnsi="Times New Roman" w:cs="Times New Roman"/>
+                <w:sz w:val="20"/>
+                <w:szCs w:val="20"/>
+              </w:rPr>
+            </w:rPrChange>
+          </w:rPr>
+          <w:t xml:space="preserve"> presented</w:t>
+        </w:r>
+      </w:ins>
+      <w:ins w:id="74" w:author="Sabatello, Rachel" w:date="2022-07-28T02:45:00Z">
+        <w:r>
+          <w:rPr>
+            <w:rFonts w:ascii="Sylfaen" w:hAnsi="Sylfaen"/>
+            <w:sz w:val="20"/>
+            <w:szCs w:val="20"/>
+          </w:rPr>
+          <w:t xml:space="preserve"> </w:t>
+        </w:r>
+      </w:ins>
+      <w:ins w:id="75" w:author="Sabatello, Rachel" w:date="2022-07-28T02:49:00Z">
+        <w:r>
+          <w:rPr>
+            <w:rFonts w:ascii="Sylfaen" w:hAnsi="Sylfaen"/>
+            <w:sz w:val="20"/>
+            <w:szCs w:val="20"/>
+          </w:rPr>
+          <w:t xml:space="preserve">as </w:t>
+        </w:r>
+      </w:ins>
+      <w:r>
+        <w:rPr>
+          <w:rFonts w:ascii="Sylfaen" w:hAnsi="Sylfaen"/>
+          <w:sz w:val="20"/>
+          <w:szCs w:val="20"/>
+        </w:rPr>
+        <w:t>speaking simultaneously</w:t>
+      </w:r>
+      <w:ins w:id="76" w:author="Sabatello, Rachel" w:date="2022-07-28T02:49:00Z">
+        <w:r>
+          <w:rPr>
+            <w:rFonts w:ascii="Sylfaen" w:hAnsi="Sylfaen"/>
+            <w:sz w:val="20"/>
+            <w:szCs w:val="20"/>
+          </w:rPr>
+          <w:t>. P</w:t>
+        </w:r>
+      </w:ins>
+      <w:ins w:id="77" w:author="Sabatello, Rachel" w:date="2022-07-28T02:46:00Z">
+        <w:r>
+          <w:rPr>
+            <w:rFonts w:ascii="Sylfaen" w:hAnsi="Sylfaen"/>
+            <w:sz w:val="20"/>
+            <w:szCs w:val="20"/>
+          </w:rPr>
+          <w:t xml:space="preserve">articipants </w:t>
+        </w:r>
+      </w:ins>
+      <w:ins w:id="78" w:author="Sabatello, Rachel" w:date="2022-07-28T02:50:00Z">
+        <w:r>
+          <w:rPr>
+            <w:rFonts w:ascii="Sylfaen" w:hAnsi="Sylfaen"/>
+            <w:sz w:val="20"/>
+            <w:szCs w:val="20"/>
+          </w:rPr>
+          <w:t>will be</w:t>
+        </w:r>
+      </w:ins>
+      <w:ins w:id="79" w:author="Sabatello, Rachel" w:date="2022-07-28T02:46:00Z">
+        <w:r>
+          <w:rPr>
+            <w:rFonts w:ascii="Sylfaen" w:hAnsi="Sylfaen"/>
+            <w:sz w:val="20"/>
+            <w:szCs w:val="20"/>
+          </w:rPr>
+          <w:t xml:space="preserve"> instructed to attend to on</w:t>
+        </w:r>
+      </w:ins>
+      <w:ins w:id="80" w:author="Sabatello, Rachel" w:date="2022-07-28T02:47:00Z">
+        <w:r>
+          <w:rPr>
+            <w:rFonts w:ascii="Sylfaen" w:hAnsi="Sylfaen"/>
+            <w:sz w:val="20"/>
+            <w:szCs w:val="20"/>
+          </w:rPr>
+          <w:t>e</w:t>
+        </w:r>
+      </w:ins>
+      <w:ins w:id="81" w:author="Sabatello, Rachel" w:date="2022-07-28T02:46:00Z">
+        <w:r>
+          <w:rPr>
+            <w:rFonts w:ascii="Sylfaen" w:hAnsi="Sylfaen"/>
+            <w:sz w:val="20"/>
+            <w:szCs w:val="20"/>
+          </w:rPr>
+          <w:t xml:space="preserve"> of the two talkers</w:t>
+        </w:r>
+      </w:ins>
+      <w:ins w:id="82" w:author="Sabatello, Rachel" w:date="2022-07-28T02:47:00Z">
+        <w:r>
+          <w:rPr>
+            <w:rFonts w:ascii="Sylfaen" w:hAnsi="Sylfaen"/>
+            <w:sz w:val="20"/>
+            <w:szCs w:val="20"/>
+          </w:rPr>
+          <w:t xml:space="preserve"> and select if that talker is saying a word or a nonword </w:t>
+        </w:r>
+      </w:ins>
+      <w:del w:id="83" w:author="Sabatello, Rachel" w:date="2022-07-28T02:47:00Z">
+        <w:r>
+          <w:rPr>
+            <w:rFonts w:ascii="Sylfaen" w:hAnsi="Sylfaen"/>
+            <w:sz w:val="20"/>
+            <w:szCs w:val="20"/>
+          </w:rPr>
+          <w:delText xml:space="preserve"> </w:delText>
+        </w:r>
+      </w:del>
+      <w:r>
+        <w:rPr>
+          <w:rFonts w:ascii="Sylfaen" w:hAnsi="Sylfaen"/>
+          <w:sz w:val="20"/>
+          <w:szCs w:val="20"/>
+        </w:rPr>
+        <w:t>in a virtual forced-choice lexical decision task.</w:t>
+      </w:r>
+      <w:r>
+        <w:rPr>
+          <w:rFonts w:ascii="Sylfaen" w:hAnsi="Sylfaen"/>
+          <w:sz w:val="20"/>
+          <w:szCs w:val="20"/>
+        </w:rPr>
+        <w:t xml:space="preserve"> </w:t>
+      </w:r>
+    </w:p>
+    <w:p>
+      <w:pPr>
+        <w:rPr>
+          <w:rFonts w:ascii="Sylfaen" w:hAnsi="Sylfaen"/>
+          <w:sz w:val="20"/>
+          <w:szCs w:val="20"/>
+        </w:rPr>
+      </w:pPr>
+      <w:r>
+        <w:rPr>
+          <w:rFonts w:ascii="Sylfaen" w:hAnsi="Sylfaen"/>
+          <w:sz w:val="20"/>
+          <w:szCs w:val="20"/>
+        </w:rPr>
+        <w:t xml:space="preserve">We </w:t>
+      </w:r>
+      <w:ins w:id="84" w:author="Sabatello, Rachel" w:date="2022-07-28T02:51:00Z">
+        <w:r>
+          <w:rPr>
+            <w:rFonts w:ascii="Sylfaen" w:hAnsi="Sylfaen"/>
+            <w:sz w:val="20"/>
+            <w:szCs w:val="20"/>
+          </w:rPr>
+          <w:t xml:space="preserve">will </w:t>
+        </w:r>
+      </w:ins>
+      <w:r>
+        <w:rPr>
+          <w:rFonts w:ascii="Sylfaen" w:hAnsi="Sylfaen"/>
+          <w:sz w:val="20"/>
+          <w:szCs w:val="20"/>
+        </w:rPr>
+        <w:t xml:space="preserve">then test the effects of directing the listener’s attention to one talker on the listener’s ability </w:t>
+      </w:r>
+      <w:r>
+        <w:rPr>
+          <w:rFonts w:ascii="Sylfaen" w:hAnsi="Sylfaen"/>
+          <w:sz w:val="20"/>
+          <w:szCs w:val="20"/>
+        </w:rPr>
+        <w:t xml:space="preserve">to </w:t>
+      </w:r>
+      <w:r>
+        <w:rPr>
+          <w:rFonts w:ascii="Sylfaen" w:hAnsi="Sylfaen"/>
+          <w:sz w:val="20"/>
+          <w:szCs w:val="20"/>
+        </w:rPr>
+        <w:t>adapt their speech perception to both talkers</w:t>
+      </w:r>
+      <w:ins w:id="85" w:author="Sabatello, Rachel" w:date="2022-07-28T02:51:00Z">
+        <w:r>
+          <w:rPr>
+            <w:rFonts w:ascii="Sylfaen" w:hAnsi="Sylfaen"/>
+            <w:sz w:val="20"/>
+            <w:szCs w:val="20"/>
+          </w:rPr>
+          <w:t xml:space="preserve"> </w:t>
+        </w:r>
+      </w:ins>
+      <w:ins w:id="86" w:author="Sabatello, Rachel" w:date="2022-07-28T02:52:00Z">
+        <w:r>
+          <w:rPr>
+            <w:rFonts w:ascii="Sylfaen" w:hAnsi="Sylfaen"/>
+            <w:sz w:val="20"/>
+            <w:szCs w:val="20"/>
+          </w:rPr>
+          <w:t>by how they categorize sounds on the S-</w:t>
+        </w:r>
         <w:r>
           <w:rPr>
             <w:rFonts w:ascii="Times New Roman" w:hAnsi="Times New Roman" w:cs="Times New Roman"/>
             <w:sz w:val="20"/>
             <w:szCs w:val="20"/>
           </w:rPr>
-          <w:t>ere</w:t>
-        </w:r>
-      </w:ins>
-      <w:ins w:id="41" w:author="Sabatello, Rachel" w:date="2022-07-28T02:49:00Z">
-        <w:r>
-          <w:rPr>
-            <w:rFonts w:ascii="Times New Roman" w:hAnsi="Times New Roman" w:cs="Times New Roman"/>
-            <w:sz w:val="20"/>
-            <w:szCs w:val="20"/>
-          </w:rPr>
-          <w:t xml:space="preserve"> created to have distinct voices and</w:t>
-        </w:r>
-      </w:ins>
-      <w:ins w:id="42" w:author="Sabatello, Rachel" w:date="2022-07-28T02:50:00Z">
-        <w:r>
-          <w:rPr>
-            <w:rFonts w:ascii="Times New Roman" w:hAnsi="Times New Roman" w:cs="Times New Roman"/>
-            <w:sz w:val="20"/>
-            <w:szCs w:val="20"/>
-          </w:rPr>
-          <w:t xml:space="preserve"> </w:t>
-        </w:r>
-      </w:ins>
-      <w:ins w:id="43" w:author="Sabatello, Rachel" w:date="2022-07-28T02:51:00Z">
-        <w:r>
-          <w:rPr>
-            <w:rFonts w:ascii="Times New Roman" w:hAnsi="Times New Roman" w:cs="Times New Roman"/>
-            <w:sz w:val="20"/>
-            <w:szCs w:val="20"/>
-          </w:rPr>
-          <w:t>will be</w:t>
-        </w:r>
-      </w:ins>
-      <w:ins w:id="44" w:author="Sabatello, Rachel" w:date="2022-07-28T02:46:00Z">
-        <w:r>
-          <w:rPr>
-            <w:rFonts w:ascii="Times New Roman" w:hAnsi="Times New Roman" w:cs="Times New Roman"/>
-            <w:sz w:val="20"/>
-            <w:szCs w:val="20"/>
-          </w:rPr>
-          <w:t xml:space="preserve"> presented</w:t>
-        </w:r>
-      </w:ins>
-      <w:ins w:id="45" w:author="Sabatello, Rachel" w:date="2022-07-28T02:45:00Z">
-        <w:r>
-          <w:rPr>
-            <w:rFonts w:ascii="Sylfaen" w:hAnsi="Sylfaen"/>
-            <w:sz w:val="20"/>
-            <w:szCs w:val="20"/>
-          </w:rPr>
-          <w:t xml:space="preserve"> </w:t>
-        </w:r>
-      </w:ins>
-      <w:ins w:id="46" w:author="Sabatello, Rachel" w:date="2022-07-28T02:49:00Z">
-        <w:r>
-          <w:rPr>
-            <w:rFonts w:ascii="Sylfaen" w:hAnsi="Sylfaen"/>
-            <w:sz w:val="20"/>
-            <w:szCs w:val="20"/>
-          </w:rPr>
-          <w:t xml:space="preserve">as </w:t>
-        </w:r>
-      </w:ins>
-      <w:r>
-        <w:rPr>
-          <w:rFonts w:ascii="Sylfaen" w:hAnsi="Sylfaen"/>
-          <w:sz w:val="20"/>
-          <w:szCs w:val="20"/>
-        </w:rPr>
-        <w:t>speaking simultaneously</w:t>
-      </w:r>
-      <w:ins w:id="47" w:author="Sabatello, Rachel" w:date="2022-07-28T02:49:00Z">
-        <w:r>
-          <w:rPr>
-            <w:rFonts w:ascii="Sylfaen" w:hAnsi="Sylfaen"/>
-            <w:sz w:val="20"/>
-            <w:szCs w:val="20"/>
-          </w:rPr>
-          <w:t>. P</w:t>
-        </w:r>
-      </w:ins>
-      <w:ins w:id="48" w:author="Sabatello, Rachel" w:date="2022-07-28T02:46:00Z">
-        <w:r>
-          <w:rPr>
-            <w:rFonts w:ascii="Sylfaen" w:hAnsi="Sylfaen"/>
-            <w:sz w:val="20"/>
-            <w:szCs w:val="20"/>
-          </w:rPr>
-          <w:t xml:space="preserve">articipants </w:t>
-        </w:r>
-      </w:ins>
-      <w:ins w:id="49" w:author="Sabatello, Rachel" w:date="2022-07-28T02:50:00Z">
-        <w:r>
-          <w:rPr>
-            <w:rFonts w:ascii="Sylfaen" w:hAnsi="Sylfaen"/>
-            <w:sz w:val="20"/>
-            <w:szCs w:val="20"/>
-          </w:rPr>
-          <w:t>will be</w:t>
-        </w:r>
-      </w:ins>
-      <w:ins w:id="50" w:author="Sabatello, Rachel" w:date="2022-07-28T02:46:00Z">
-        <w:r>
-          <w:rPr>
-            <w:rFonts w:ascii="Sylfaen" w:hAnsi="Sylfaen"/>
-            <w:sz w:val="20"/>
-            <w:szCs w:val="20"/>
-          </w:rPr>
-          <w:t xml:space="preserve"> instructed to attend to on</w:t>
-        </w:r>
-      </w:ins>
-      <w:ins w:id="51" w:author="Sabatello, Rachel" w:date="2022-07-28T02:47:00Z">
-        <w:r>
-          <w:rPr>
-            <w:rFonts w:ascii="Sylfaen" w:hAnsi="Sylfaen"/>
-            <w:sz w:val="20"/>
-            <w:szCs w:val="20"/>
-          </w:rPr>
-          <w:t>e</w:t>
-        </w:r>
-      </w:ins>
-      <w:ins w:id="52" w:author="Sabatello, Rachel" w:date="2022-07-28T02:46:00Z">
-        <w:r>
-          <w:rPr>
-            <w:rFonts w:ascii="Sylfaen" w:hAnsi="Sylfaen"/>
-            <w:sz w:val="20"/>
-            <w:szCs w:val="20"/>
-          </w:rPr>
-          <w:t xml:space="preserve"> of the two talkers</w:t>
-        </w:r>
-      </w:ins>
-      <w:ins w:id="53" w:author="Sabatello, Rachel" w:date="2022-07-28T02:47:00Z">
-        <w:r>
-          <w:rPr>
-            <w:rFonts w:ascii="Sylfaen" w:hAnsi="Sylfaen"/>
-            <w:sz w:val="20"/>
-            <w:szCs w:val="20"/>
-          </w:rPr>
-          <w:t xml:space="preserve"> and select if that talker is saying a word or a nonword </w:t>
-        </w:r>
-      </w:ins>
-      <w:del w:id="54" w:author="Sabatello, Rachel" w:date="2022-07-28T02:47:00Z">
-        <w:r>
-          <w:rPr>
-            <w:rFonts w:ascii="Sylfaen" w:hAnsi="Sylfaen"/>
-            <w:sz w:val="20"/>
-            <w:szCs w:val="20"/>
-          </w:rPr>
-          <w:delText xml:space="preserve"> </w:delText>
+          <w:t>ʃ</w:t>
+        </w:r>
+        <w:r>
+          <w:rPr>
+            <w:rFonts w:ascii="Sylfaen" w:hAnsi="Sylfaen" w:cs="Times New Roman"/>
+            <w:sz w:val="20"/>
+            <w:szCs w:val="20"/>
+            <w:rPrChange w:id="87" w:author="Sabatello, Rachel" w:date="2022-07-28T15:47:00Z">
+              <w:rPr>
+                <w:rFonts w:ascii="Times New Roman" w:hAnsi="Times New Roman" w:cs="Times New Roman"/>
+                <w:sz w:val="20"/>
+                <w:szCs w:val="20"/>
+              </w:rPr>
+            </w:rPrChange>
+          </w:rPr>
+          <w:t xml:space="preserve"> continuum when heard in </w:t>
+        </w:r>
+      </w:ins>
+      <w:ins w:id="88" w:author="Sabatello, Rachel" w:date="2022-07-28T02:53:00Z">
+        <w:r>
+          <w:rPr>
+            <w:rFonts w:ascii="Sylfaen" w:hAnsi="Sylfaen" w:cs="Times New Roman"/>
+            <w:sz w:val="20"/>
+            <w:szCs w:val="20"/>
+            <w:rPrChange w:id="89" w:author="Sabatello, Rachel" w:date="2022-07-28T15:47:00Z">
+              <w:rPr>
+                <w:rFonts w:ascii="Times New Roman" w:hAnsi="Times New Roman" w:cs="Times New Roman"/>
+                <w:sz w:val="20"/>
+                <w:szCs w:val="20"/>
+              </w:rPr>
+            </w:rPrChange>
+          </w:rPr>
+          <w:t xml:space="preserve">the talkers’ </w:t>
+        </w:r>
+      </w:ins>
+      <w:ins w:id="90" w:author="Sabatello, Rachel" w:date="2022-07-28T02:52:00Z">
+        <w:r>
+          <w:rPr>
+            <w:rFonts w:ascii="Sylfaen" w:hAnsi="Sylfaen" w:cs="Times New Roman"/>
+            <w:sz w:val="20"/>
+            <w:szCs w:val="20"/>
+            <w:rPrChange w:id="91" w:author="Sabatello, Rachel" w:date="2022-07-28T15:47:00Z">
+              <w:rPr>
+                <w:rFonts w:ascii="Times New Roman" w:hAnsi="Times New Roman" w:cs="Times New Roman"/>
+                <w:sz w:val="20"/>
+                <w:szCs w:val="20"/>
+              </w:rPr>
+            </w:rPrChange>
+          </w:rPr>
+          <w:t>voice</w:t>
+        </w:r>
+      </w:ins>
+      <w:ins w:id="92" w:author="Sabatello, Rachel" w:date="2022-07-28T02:53:00Z">
+        <w:r>
+          <w:rPr>
+            <w:rFonts w:ascii="Sylfaen" w:hAnsi="Sylfaen" w:cs="Times New Roman"/>
+            <w:sz w:val="20"/>
+            <w:szCs w:val="20"/>
+            <w:rPrChange w:id="93" w:author="Sabatello, Rachel" w:date="2022-07-28T15:47:00Z">
+              <w:rPr>
+                <w:rFonts w:ascii="Times New Roman" w:hAnsi="Times New Roman" w:cs="Times New Roman"/>
+                <w:sz w:val="20"/>
+                <w:szCs w:val="20"/>
+              </w:rPr>
+            </w:rPrChange>
+          </w:rPr>
+          <w:t>s</w:t>
+        </w:r>
+      </w:ins>
+      <w:r>
+        <w:rPr>
+          <w:rFonts w:ascii="Sylfaen" w:hAnsi="Sylfaen"/>
+          <w:sz w:val="20"/>
+          <w:szCs w:val="20"/>
+        </w:rPr>
+        <w:t>.</w:t>
+      </w:r>
+      <w:r>
+        <w:rPr>
+          <w:rFonts w:ascii="Sylfaen" w:hAnsi="Sylfaen"/>
+          <w:sz w:val="20"/>
+          <w:szCs w:val="20"/>
+        </w:rPr>
+        <w:t xml:space="preserve"> If </w:t>
+      </w:r>
+      <w:ins w:id="94" w:author="Sabatello, Rachel" w:date="2022-07-28T02:59:00Z">
+        <w:r>
+          <w:rPr>
+            <w:rFonts w:ascii="Sylfaen" w:hAnsi="Sylfaen"/>
+            <w:sz w:val="20"/>
+            <w:szCs w:val="20"/>
+          </w:rPr>
+          <w:t xml:space="preserve">there are limits to the automaticity of speech perception, then </w:t>
+        </w:r>
+      </w:ins>
+      <w:ins w:id="95" w:author="Sabatello, Rachel" w:date="2022-07-28T03:00:00Z">
+        <w:r>
+          <w:rPr>
+            <w:rFonts w:ascii="Sylfaen" w:hAnsi="Sylfaen"/>
+            <w:sz w:val="20"/>
+            <w:szCs w:val="20"/>
+          </w:rPr>
+          <w:t xml:space="preserve">we expect </w:t>
+        </w:r>
+      </w:ins>
+      <w:r>
+        <w:rPr>
+          <w:rFonts w:ascii="Sylfaen" w:hAnsi="Sylfaen"/>
+          <w:sz w:val="20"/>
+          <w:szCs w:val="20"/>
+        </w:rPr>
+        <w:t xml:space="preserve">listeners will adapt their perceived categorical boundary </w:t>
+      </w:r>
+      <w:del w:id="96" w:author="Sabatello, Rachel" w:date="2022-07-28T03:00:00Z">
+        <w:r>
+          <w:rPr>
+            <w:rFonts w:ascii="Sylfaen" w:hAnsi="Sylfaen"/>
+            <w:sz w:val="20"/>
+            <w:szCs w:val="20"/>
+          </w:rPr>
+          <w:delText xml:space="preserve">more </w:delText>
         </w:r>
       </w:del>
-      <w:r>
-        <w:rPr>
-          <w:rFonts w:ascii="Sylfaen" w:hAnsi="Sylfaen"/>
-          <w:sz w:val="20"/>
-          <w:szCs w:val="20"/>
-        </w:rPr>
-        <w:t>in a virtual forced-choice lexical decision task.</w:t>
-      </w:r>
+      <w:ins w:id="97" w:author="Sabatello, Rachel" w:date="2022-07-28T03:00:00Z">
+        <w:r>
+          <w:rPr>
+            <w:rFonts w:ascii="Sylfaen" w:hAnsi="Sylfaen"/>
+            <w:sz w:val="20"/>
+            <w:szCs w:val="20"/>
+          </w:rPr>
+          <w:t>to align better with</w:t>
+        </w:r>
+      </w:ins>
+      <w:del w:id="98" w:author="Sabatello, Rachel" w:date="2022-07-28T03:00:00Z">
+        <w:r>
+          <w:rPr>
+            <w:rFonts w:ascii="Sylfaen" w:hAnsi="Sylfaen"/>
+            <w:sz w:val="20"/>
+            <w:szCs w:val="20"/>
+          </w:rPr>
+          <w:delText>to</w:delText>
+        </w:r>
+      </w:del>
+      <w:r>
+        <w:rPr>
+          <w:rFonts w:ascii="Sylfaen" w:hAnsi="Sylfaen"/>
+          <w:sz w:val="20"/>
+          <w:szCs w:val="20"/>
+        </w:rPr>
+        <w:t xml:space="preserve"> the talker</w:t>
+      </w:r>
+      <w:ins w:id="99" w:author="Sabatello, Rachel" w:date="2022-07-28T03:00:00Z">
+        <w:r>
+          <w:rPr>
+            <w:rFonts w:ascii="Sylfaen" w:hAnsi="Sylfaen"/>
+            <w:sz w:val="20"/>
+            <w:szCs w:val="20"/>
+          </w:rPr>
+          <w:t>’s speech</w:t>
+        </w:r>
+      </w:ins>
+      <w:r>
+        <w:rPr>
+          <w:rFonts w:ascii="Sylfaen" w:hAnsi="Sylfaen"/>
+          <w:sz w:val="20"/>
+          <w:szCs w:val="20"/>
+        </w:rPr>
+        <w:t xml:space="preserve"> they </w:t>
+      </w:r>
+      <w:ins w:id="100" w:author="Sabatello, Rachel" w:date="2022-07-28T03:00:00Z">
+        <w:r>
+          <w:rPr>
+            <w:rFonts w:ascii="Sylfaen" w:hAnsi="Sylfaen"/>
+            <w:sz w:val="20"/>
+            <w:szCs w:val="20"/>
+          </w:rPr>
+          <w:t>were</w:t>
+        </w:r>
+      </w:ins>
+      <w:del w:id="101" w:author="Sabatello, Rachel" w:date="2022-07-28T03:00:00Z">
+        <w:r>
+          <w:rPr>
+            <w:rFonts w:ascii="Sylfaen" w:hAnsi="Sylfaen"/>
+            <w:sz w:val="20"/>
+            <w:szCs w:val="20"/>
+          </w:rPr>
+          <w:delText>are</w:delText>
+        </w:r>
+      </w:del>
+      <w:r>
+        <w:rPr>
+          <w:rFonts w:ascii="Sylfaen" w:hAnsi="Sylfaen"/>
+          <w:sz w:val="20"/>
+          <w:szCs w:val="20"/>
+        </w:rPr>
+        <w:t xml:space="preserve"> instructed to attend to,</w:t>
+      </w:r>
+      <w:ins w:id="102" w:author="Sabatello, Rachel" w:date="2022-07-28T03:00:00Z">
+        <w:r>
+          <w:rPr>
+            <w:rFonts w:ascii="Sylfaen" w:hAnsi="Sylfaen"/>
+            <w:sz w:val="20"/>
+            <w:szCs w:val="20"/>
+          </w:rPr>
+          <w:t xml:space="preserve"> compared to their adjustment toward</w:t>
+        </w:r>
+      </w:ins>
+      <w:ins w:id="103" w:author="Sabatello, Rachel" w:date="2022-07-28T03:01:00Z">
+        <w:r>
+          <w:rPr>
+            <w:rFonts w:ascii="Sylfaen" w:hAnsi="Sylfaen"/>
+            <w:sz w:val="20"/>
+            <w:szCs w:val="20"/>
+          </w:rPr>
+          <w:t>s the unattended talker.</w:t>
+        </w:r>
+      </w:ins>
       <w:r>
         <w:rPr>
           <w:rFonts w:ascii="Sylfaen" w:hAnsi="Sylfaen"/>
@@ -736,194 +1342,42 @@
         </w:rPr>
         <w:t xml:space="preserve"> </w:t>
       </w:r>
-      <w:r>
-        <w:rPr>
-          <w:rFonts w:ascii="Sylfaen" w:hAnsi="Sylfaen"/>
-          <w:sz w:val="20"/>
-          <w:szCs w:val="20"/>
-        </w:rPr>
-        <w:t xml:space="preserve">We </w:t>
-      </w:r>
-      <w:ins w:id="55" w:author="Sabatello, Rachel" w:date="2022-07-28T02:51:00Z">
-        <w:r>
-          <w:rPr>
-            <w:rFonts w:ascii="Sylfaen" w:hAnsi="Sylfaen"/>
-            <w:sz w:val="20"/>
-            <w:szCs w:val="20"/>
-          </w:rPr>
-          <w:t xml:space="preserve">will </w:t>
-        </w:r>
-      </w:ins>
-      <w:r>
-        <w:rPr>
-          <w:rFonts w:ascii="Sylfaen" w:hAnsi="Sylfaen"/>
-          <w:sz w:val="20"/>
-          <w:szCs w:val="20"/>
-        </w:rPr>
-        <w:t xml:space="preserve">then test the effects of directing the listener’s attention to one talker on the listener’s ability </w:t>
-      </w:r>
-      <w:r>
-        <w:rPr>
-          <w:rFonts w:ascii="Sylfaen" w:hAnsi="Sylfaen"/>
-          <w:sz w:val="20"/>
-          <w:szCs w:val="20"/>
-        </w:rPr>
-        <w:t xml:space="preserve">to </w:t>
-      </w:r>
-      <w:r>
-        <w:rPr>
-          <w:rFonts w:ascii="Sylfaen" w:hAnsi="Sylfaen"/>
-          <w:sz w:val="20"/>
-          <w:szCs w:val="20"/>
-        </w:rPr>
-        <w:t>adapt their speech perception to both talkers</w:t>
-      </w:r>
-      <w:ins w:id="56" w:author="Sabatello, Rachel" w:date="2022-07-28T02:51:00Z">
-        <w:r>
-          <w:rPr>
-            <w:rFonts w:ascii="Sylfaen" w:hAnsi="Sylfaen"/>
-            <w:sz w:val="20"/>
-            <w:szCs w:val="20"/>
-          </w:rPr>
-          <w:t xml:space="preserve"> </w:t>
-        </w:r>
-      </w:ins>
-      <w:ins w:id="57" w:author="Sabatello, Rachel" w:date="2022-07-28T02:52:00Z">
-        <w:r>
-          <w:rPr>
-            <w:rFonts w:ascii="Sylfaen" w:hAnsi="Sylfaen"/>
-            <w:sz w:val="20"/>
-            <w:szCs w:val="20"/>
-          </w:rPr>
-          <w:t xml:space="preserve">by how they categorize sounds on the </w:t>
-        </w:r>
-        <w:r>
-          <w:rPr>
-            <w:rFonts w:ascii="Sylfaen" w:hAnsi="Sylfaen"/>
-            <w:sz w:val="20"/>
-            <w:szCs w:val="20"/>
-          </w:rPr>
-          <w:t>S-</w:t>
-        </w:r>
-        <w:r>
-          <w:rPr>
-            <w:rFonts w:ascii="Times New Roman" w:hAnsi="Times New Roman" w:cs="Times New Roman"/>
-            <w:sz w:val="20"/>
-            <w:szCs w:val="20"/>
-          </w:rPr>
-          <w:t>ʃ</w:t>
-        </w:r>
-        <w:r>
-          <w:rPr>
-            <w:rFonts w:ascii="Times New Roman" w:hAnsi="Times New Roman" w:cs="Times New Roman"/>
-            <w:sz w:val="20"/>
-            <w:szCs w:val="20"/>
-          </w:rPr>
-          <w:t xml:space="preserve"> continuum when heard in </w:t>
-        </w:r>
-      </w:ins>
-      <w:ins w:id="58" w:author="Sabatello, Rachel" w:date="2022-07-28T02:53:00Z">
-        <w:r>
-          <w:rPr>
-            <w:rFonts w:ascii="Times New Roman" w:hAnsi="Times New Roman" w:cs="Times New Roman"/>
-            <w:sz w:val="20"/>
-            <w:szCs w:val="20"/>
-          </w:rPr>
-          <w:t xml:space="preserve">the talkers’ </w:t>
-        </w:r>
-      </w:ins>
-      <w:ins w:id="59" w:author="Sabatello, Rachel" w:date="2022-07-28T02:52:00Z">
-        <w:r>
-          <w:rPr>
-            <w:rFonts w:ascii="Times New Roman" w:hAnsi="Times New Roman" w:cs="Times New Roman"/>
-            <w:sz w:val="20"/>
-            <w:szCs w:val="20"/>
-          </w:rPr>
-          <w:t>voice</w:t>
-        </w:r>
-      </w:ins>
-      <w:ins w:id="60" w:author="Sabatello, Rachel" w:date="2022-07-28T02:53:00Z">
-        <w:r>
-          <w:rPr>
-            <w:rFonts w:ascii="Times New Roman" w:hAnsi="Times New Roman" w:cs="Times New Roman"/>
-            <w:sz w:val="20"/>
-            <w:szCs w:val="20"/>
-          </w:rPr>
-          <w:t>s</w:t>
-        </w:r>
-      </w:ins>
-      <w:r>
-        <w:rPr>
-          <w:rFonts w:ascii="Sylfaen" w:hAnsi="Sylfaen"/>
-          <w:sz w:val="20"/>
-          <w:szCs w:val="20"/>
-        </w:rPr>
-        <w:t>.</w:t>
-      </w:r>
-      <w:r>
-        <w:rPr>
-          <w:rFonts w:ascii="Sylfaen" w:hAnsi="Sylfaen"/>
-          <w:sz w:val="20"/>
-          <w:szCs w:val="20"/>
-        </w:rPr>
-        <w:t xml:space="preserve"> If </w:t>
-      </w:r>
-      <w:ins w:id="61" w:author="Sabatello, Rachel" w:date="2022-07-28T02:59:00Z">
-        <w:r>
-          <w:rPr>
-            <w:rFonts w:ascii="Sylfaen" w:hAnsi="Sylfaen"/>
-            <w:sz w:val="20"/>
-            <w:szCs w:val="20"/>
-          </w:rPr>
-          <w:t xml:space="preserve">there are limits to the automaticity of speech perception, then </w:t>
-        </w:r>
-      </w:ins>
-      <w:ins w:id="62" w:author="Sabatello, Rachel" w:date="2022-07-28T03:00:00Z">
-        <w:r>
-          <w:rPr>
-            <w:rFonts w:ascii="Sylfaen" w:hAnsi="Sylfaen"/>
-            <w:sz w:val="20"/>
-            <w:szCs w:val="20"/>
-          </w:rPr>
-          <w:t xml:space="preserve">we expect </w:t>
-        </w:r>
-      </w:ins>
-      <w:r>
-        <w:rPr>
-          <w:rFonts w:ascii="Sylfaen" w:hAnsi="Sylfaen"/>
-          <w:sz w:val="20"/>
-          <w:szCs w:val="20"/>
-        </w:rPr>
-        <w:t xml:space="preserve">listeners will adapt their perceived categorical boundary </w:t>
-      </w:r>
-      <w:del w:id="63" w:author="Sabatello, Rachel" w:date="2022-07-28T03:00:00Z">
-        <w:r>
-          <w:rPr>
-            <w:rFonts w:ascii="Sylfaen" w:hAnsi="Sylfaen"/>
-            <w:sz w:val="20"/>
-            <w:szCs w:val="20"/>
-          </w:rPr>
-          <w:delText xml:space="preserve">more </w:delText>
+      <w:del w:id="104" w:author="Sabatello, Rachel" w:date="2022-07-28T03:01:00Z">
+        <w:r>
+          <w:rPr>
+            <w:rFonts w:ascii="Sylfaen" w:hAnsi="Sylfaen"/>
+            <w:sz w:val="20"/>
+            <w:szCs w:val="20"/>
+          </w:rPr>
+          <w:delText>then this would suggest</w:delText>
+        </w:r>
+        <w:r>
+          <w:rPr>
+            <w:rFonts w:ascii="Sylfaen" w:hAnsi="Sylfaen"/>
+            <w:sz w:val="20"/>
+            <w:szCs w:val="20"/>
+          </w:rPr>
+          <w:delText xml:space="preserve"> there are limits to the automaticity of speech perception. </w:delText>
         </w:r>
       </w:del>
-      <w:ins w:id="64" w:author="Sabatello, Rachel" w:date="2022-07-28T03:00:00Z">
-        <w:r>
-          <w:rPr>
-            <w:rFonts w:ascii="Sylfaen" w:hAnsi="Sylfaen"/>
-            <w:sz w:val="20"/>
-            <w:szCs w:val="20"/>
-          </w:rPr>
-          <w:t>to align better with</w:t>
-        </w:r>
-      </w:ins>
-      <w:del w:id="65" w:author="Sabatello, Rachel" w:date="2022-07-28T03:00:00Z">
-        <w:r>
-          <w:rPr>
-            <w:rFonts w:ascii="Sylfaen" w:hAnsi="Sylfaen"/>
-            <w:sz w:val="20"/>
-            <w:szCs w:val="20"/>
-          </w:rPr>
-          <w:delText>to</w:delText>
+      <w:ins w:id="105" w:author="Sabatello, Rachel" w:date="2022-07-28T05:22:00Z">
+        <w:r>
+          <w:rPr>
+            <w:rFonts w:ascii="Sylfaen" w:hAnsi="Sylfaen"/>
+            <w:sz w:val="20"/>
+            <w:szCs w:val="20"/>
+          </w:rPr>
+          <w:t>Additionally, t</w:t>
+        </w:r>
+      </w:ins>
+      <w:del w:id="106" w:author="Sabatello, Rachel" w:date="2022-07-28T05:21:00Z">
+        <w:r>
+          <w:rPr>
+            <w:rFonts w:ascii="Sylfaen" w:hAnsi="Sylfaen"/>
+            <w:sz w:val="20"/>
+            <w:szCs w:val="20"/>
+          </w:rPr>
+          <w:delText>Additionally, t</w:delText>
         </w:r>
       </w:del>
       <w:r>
@@ -932,216 +1386,11 @@
           <w:sz w:val="20"/>
           <w:szCs w:val="20"/>
         </w:rPr>
-        <w:t xml:space="preserve"> the talker</w:t>
-      </w:r>
-      <w:ins w:id="66" w:author="Sabatello, Rachel" w:date="2022-07-28T03:00:00Z">
-        <w:r>
-          <w:rPr>
-            <w:rFonts w:ascii="Sylfaen" w:hAnsi="Sylfaen"/>
-            <w:sz w:val="20"/>
-            <w:szCs w:val="20"/>
-          </w:rPr>
-          <w:t>’s speech</w:t>
-        </w:r>
-      </w:ins>
-      <w:r>
-        <w:rPr>
-          <w:rFonts w:ascii="Sylfaen" w:hAnsi="Sylfaen"/>
-          <w:sz w:val="20"/>
-          <w:szCs w:val="20"/>
-        </w:rPr>
-        <w:t xml:space="preserve"> they </w:t>
-      </w:r>
-      <w:ins w:id="67" w:author="Sabatello, Rachel" w:date="2022-07-28T03:00:00Z">
-        <w:r>
-          <w:rPr>
-            <w:rFonts w:ascii="Sylfaen" w:hAnsi="Sylfaen"/>
-            <w:sz w:val="20"/>
-            <w:szCs w:val="20"/>
-          </w:rPr>
-          <w:t>were</w:t>
-        </w:r>
-      </w:ins>
-      <w:del w:id="68" w:author="Sabatello, Rachel" w:date="2022-07-28T03:00:00Z">
-        <w:r>
-          <w:rPr>
-            <w:rFonts w:ascii="Sylfaen" w:hAnsi="Sylfaen"/>
-            <w:sz w:val="20"/>
-            <w:szCs w:val="20"/>
-          </w:rPr>
-          <w:delText>are</w:delText>
-        </w:r>
-      </w:del>
-      <w:r>
-        <w:rPr>
-          <w:rFonts w:ascii="Sylfaen" w:hAnsi="Sylfaen"/>
-          <w:sz w:val="20"/>
-          <w:szCs w:val="20"/>
-        </w:rPr>
-        <w:t xml:space="preserve"> </w:t>
-      </w:r>
-      <w:r>
-        <w:rPr>
-          <w:rFonts w:ascii="Sylfaen" w:hAnsi="Sylfaen"/>
-          <w:sz w:val="20"/>
-          <w:szCs w:val="20"/>
-        </w:rPr>
-        <w:t xml:space="preserve">instructed to </w:t>
-      </w:r>
-      <w:r>
-        <w:rPr>
-          <w:rFonts w:ascii="Sylfaen" w:hAnsi="Sylfaen"/>
-          <w:sz w:val="20"/>
-          <w:szCs w:val="20"/>
-        </w:rPr>
-        <w:t>attend</w:t>
-      </w:r>
-      <w:r>
-        <w:rPr>
-          <w:rFonts w:ascii="Sylfaen" w:hAnsi="Sylfaen"/>
-          <w:sz w:val="20"/>
-          <w:szCs w:val="20"/>
-        </w:rPr>
-        <w:t xml:space="preserve"> to,</w:t>
-      </w:r>
-      <w:ins w:id="69" w:author="Sabatello, Rachel" w:date="2022-07-28T03:00:00Z">
-        <w:r>
-          <w:rPr>
-            <w:rFonts w:ascii="Sylfaen" w:hAnsi="Sylfaen"/>
-            <w:sz w:val="20"/>
-            <w:szCs w:val="20"/>
-          </w:rPr>
-          <w:t xml:space="preserve"> compared to their adjustment toward</w:t>
-        </w:r>
-      </w:ins>
-      <w:ins w:id="70" w:author="Sabatello, Rachel" w:date="2022-07-28T03:01:00Z">
-        <w:r>
-          <w:rPr>
-            <w:rFonts w:ascii="Sylfaen" w:hAnsi="Sylfaen"/>
-            <w:sz w:val="20"/>
-            <w:szCs w:val="20"/>
-          </w:rPr>
-          <w:t>s the unattended talker.</w:t>
-        </w:r>
-      </w:ins>
-      <w:r>
-        <w:rPr>
-          <w:rFonts w:ascii="Sylfaen" w:hAnsi="Sylfaen"/>
-          <w:sz w:val="20"/>
-          <w:szCs w:val="20"/>
-        </w:rPr>
-        <w:t xml:space="preserve"> </w:t>
-      </w:r>
-      <w:del w:id="71" w:author="Sabatello, Rachel" w:date="2022-07-28T03:01:00Z">
-        <w:r>
-          <w:rPr>
-            <w:rFonts w:ascii="Sylfaen" w:hAnsi="Sylfaen"/>
-            <w:sz w:val="20"/>
-            <w:szCs w:val="20"/>
-          </w:rPr>
-          <w:delText xml:space="preserve">then this would </w:delText>
-        </w:r>
-        <w:r>
-          <w:rPr>
-            <w:rFonts w:ascii="Sylfaen" w:hAnsi="Sylfaen"/>
-            <w:sz w:val="20"/>
-            <w:szCs w:val="20"/>
-          </w:rPr>
-          <w:delText>suggest</w:delText>
-        </w:r>
-        <w:r>
-          <w:rPr>
-            <w:rFonts w:ascii="Sylfaen" w:hAnsi="Sylfaen"/>
-            <w:sz w:val="20"/>
-            <w:szCs w:val="20"/>
-          </w:rPr>
-          <w:delText xml:space="preserve"> there are limits to the automaticity of speech perception</w:delText>
-        </w:r>
-        <w:r>
-          <w:rPr>
-            <w:rFonts w:ascii="Sylfaen" w:hAnsi="Sylfaen"/>
-            <w:sz w:val="20"/>
-            <w:szCs w:val="20"/>
-          </w:rPr>
-          <w:delText xml:space="preserve">. </w:delText>
-        </w:r>
-      </w:del>
-      <w:ins w:id="72" w:author="Sabatello, Rachel" w:date="2022-07-28T05:22:00Z">
-        <w:r>
-          <w:rPr>
-            <w:rFonts w:ascii="Sylfaen" w:hAnsi="Sylfaen"/>
-            <w:sz w:val="20"/>
-            <w:szCs w:val="20"/>
-          </w:rPr>
-          <w:t>Additionally, t</w:t>
-        </w:r>
-      </w:ins>
-      <w:del w:id="73" w:author="Sabatello, Rachel" w:date="2022-07-28T05:21:00Z">
-        <w:r>
-          <w:rPr>
-            <w:rFonts w:ascii="Sylfaen" w:hAnsi="Sylfaen"/>
-            <w:sz w:val="20"/>
-            <w:szCs w:val="20"/>
-          </w:rPr>
-          <w:delText>Additionally, t</w:delText>
-        </w:r>
-      </w:del>
-      <w:r>
-        <w:rPr>
-          <w:rFonts w:ascii="Sylfaen" w:hAnsi="Sylfaen"/>
-          <w:sz w:val="20"/>
-          <w:szCs w:val="20"/>
-        </w:rPr>
-        <w:t>he results of this experiment will provide</w:t>
-      </w:r>
-      <w:r>
-        <w:rPr>
-          <w:rFonts w:ascii="Sylfaen" w:hAnsi="Sylfaen"/>
-          <w:sz w:val="20"/>
-          <w:szCs w:val="20"/>
-        </w:rPr>
-        <w:t xml:space="preserve"> insight into how our brains allocat</w:t>
-      </w:r>
-      <w:r>
-        <w:rPr>
-          <w:rFonts w:ascii="Sylfaen" w:hAnsi="Sylfaen"/>
-          <w:sz w:val="20"/>
-          <w:szCs w:val="20"/>
-        </w:rPr>
-        <w:t>es attentional</w:t>
-      </w:r>
-      <w:r>
-        <w:rPr>
-          <w:rFonts w:ascii="Sylfaen" w:hAnsi="Sylfaen"/>
-          <w:sz w:val="20"/>
-          <w:szCs w:val="20"/>
-        </w:rPr>
-        <w:t xml:space="preserve"> resources </w:t>
-      </w:r>
-      <w:r>
-        <w:rPr>
-          <w:rFonts w:ascii="Sylfaen" w:hAnsi="Sylfaen"/>
-          <w:sz w:val="20"/>
-          <w:szCs w:val="20"/>
-        </w:rPr>
-        <w:t xml:space="preserve">in the context of speech perception when subjected to </w:t>
-      </w:r>
-      <w:r>
-        <w:rPr>
-          <w:rFonts w:ascii="Sylfaen" w:hAnsi="Sylfaen"/>
-          <w:sz w:val="20"/>
-          <w:szCs w:val="20"/>
-        </w:rPr>
-        <w:t>higher cognitive loads.</w:t>
+        <w:t>he results of this experiment will provide insight into how our brains allocates attentional resources in the context of speech perception when subjected to higher cognitive loads.</w:t>
       </w:r>
     </w:p>
     <w:sectPr>
-      <w:headerReference w:type="even" r:id="rId6"/>
-      <w:headerReference w:type="default" r:id="rId7"/>
-      <w:footerReference w:type="even" r:id="rId8"/>
-      <w:footerReference w:type="default" r:id="rId9"/>
-      <w:headerReference w:type="first" r:id="rId10"/>
-      <w:footerReference w:type="first" r:id="rId11"/>
+      <w:headerReference w:type="default" r:id="rId6"/>
       <w:pgSz w:w="12240" w:h="15840"/>
       <w:pgMar w:top="1440" w:right="1440" w:bottom="1440" w:left="1440" w:header="720" w:footer="720" w:gutter="0"/>
       <w:cols w:space="720"/>
@@ -1176,36 +1425,6 @@
 </w:endnotes>
 </file>
 
-<file path=word/footer1.xml><?xml version="1.0" encoding="utf-8"?>
-<w:ftr xmlns:wpc="http://schemas.microsoft.com/office/word/2010/wordprocessingCanvas" xmlns:cx="http://schemas.microsoft.com/office/drawing/2014/chartex" xmlns:cx1="http://schemas.microsoft.com/office/drawing/2015/9/8/chartex" xmlns:cx2="http://schemas.microsoft.com/office/drawing/2015/10/21/chartex" xmlns:cx3="http://schemas.microsoft.com/office/drawing/2016/5/9/chartex" xmlns:cx4="http://schemas.microsoft.com/office/drawing/2016/5/10/chartex" xmlns:cx5="http://schemas.microsoft.com/office/drawing/2016/5/11/chartex" xmlns:cx6="http://schemas.microsoft.com/office/drawing/2016/5/12/chartex" xmlns:cx7="http://schemas.microsoft.com/office/drawing/2016/5/13/chartex" xmlns:cx8="http://schemas.microsoft.com/office/drawing/2016/5/14/chartex" xmlns:mc="http://schemas.openxmlformats.org/markup-compatibility/2006" xmlns:aink="http://schemas.microsoft.com/office/drawing/2016/ink" xmlns:am3d="http://schemas.microsoft.com/office/drawing/2017/model3d" xmlns:o="urn:schemas-microsoft-com:office:office" xmlns:oel="http://schemas.microsoft.com/office/2019/extlst" xmlns:r="http://schemas.openxmlformats.org/officeDocument/2006/relationships" xmlns:m="http://schemas.openxmlformats.org/officeDocument/2006/math" xmlns:v="urn:schemas-microsoft-com:vml" xmlns:wp14="http://schemas.microsoft.com/office/word/2010/wordprocessingDrawing" xmlns:wp="http://schemas.openxmlformats.org/drawingml/2006/wordprocessingDrawing" xmlns:w10="urn:schemas-microsoft-com:office:word" xmlns:w="http://schemas.openxmlformats.org/wordprocessingml/2006/main" xmlns:w14="http://schemas.microsoft.com/office/word/2010/wordml" xmlns:w15="http://schemas.microsoft.com/office/word/2012/wordml" xmlns:w16cex="http://schemas.microsoft.com/office/word/2018/wordml/cex" xmlns:w16cid="http://schemas.microsoft.com/office/word/2016/wordml/cid" xmlns:w16="http://schemas.microsoft.com/office/word/2018/wordml" xmlns:w16sdtdh="http://schemas.microsoft.com/office/word/2020/wordml/sdtdatahash" xmlns:w16se="http://schemas.microsoft.com/office/word/2015/wordml/symex" xmlns:wpg="http://schemas.microsoft.com/office/word/2010/wordprocessingGroup" xmlns:wpi="http://schemas.microsoft.com/office/word/2010/wordprocessingInk" xmlns:wne="http://schemas.microsoft.com/office/word/2006/wordml" xmlns:wps="http://schemas.microsoft.com/office/word/2010/wordprocessingShape" mc:Ignorable="w14 w15 w16se w16cid w16 w16cex w16sdtdh wp14">
-  <w:p>
-    <w:pPr>
-      <w:pStyle w:val="Footer"/>
-    </w:pPr>
-  </w:p>
-</w:ftr>
-</file>
-
-<file path=word/footer2.xml><?xml version="1.0" encoding="utf-8"?>
-<w:ftr xmlns:wpc="http://schemas.microsoft.com/office/word/2010/wordprocessingCanvas" xmlns:cx="http://schemas.microsoft.com/office/drawing/2014/chartex" xmlns:cx1="http://schemas.microsoft.com/office/drawing/2015/9/8/chartex" xmlns:cx2="http://schemas.microsoft.com/office/drawing/2015/10/21/chartex" xmlns:cx3="http://schemas.microsoft.com/office/drawing/2016/5/9/chartex" xmlns:cx4="http://schemas.microsoft.com/office/drawing/2016/5/10/chartex" xmlns:cx5="http://schemas.microsoft.com/office/drawing/2016/5/11/chartex" xmlns:cx6="http://schemas.microsoft.com/office/drawing/2016/5/12/chartex" xmlns:cx7="http://schemas.microsoft.com/office/drawing/2016/5/13/chartex" xmlns:cx8="http://schemas.microsoft.com/office/drawing/2016/5/14/chartex" xmlns:mc="http://schemas.openxmlformats.org/markup-compatibility/2006" xmlns:aink="http://schemas.microsoft.com/office/drawing/2016/ink" xmlns:am3d="http://schemas.microsoft.com/office/drawing/2017/model3d" xmlns:o="urn:schemas-microsoft-com:office:office" xmlns:oel="http://schemas.microsoft.com/office/2019/extlst" xmlns:r="http://schemas.openxmlformats.org/officeDocument/2006/relationships" xmlns:m="http://schemas.openxmlformats.org/officeDocument/2006/math" xmlns:v="urn:schemas-microsoft-com:vml" xmlns:wp14="http://schemas.microsoft.com/office/word/2010/wordprocessingDrawing" xmlns:wp="http://schemas.openxmlformats.org/drawingml/2006/wordprocessingDrawing" xmlns:w10="urn:schemas-microsoft-com:office:word" xmlns:w="http://schemas.openxmlformats.org/wordprocessingml/2006/main" xmlns:w14="http://schemas.microsoft.com/office/word/2010/wordml" xmlns:w15="http://schemas.microsoft.com/office/word/2012/wordml" xmlns:w16cex="http://schemas.microsoft.com/office/word/2018/wordml/cex" xmlns:w16cid="http://schemas.microsoft.com/office/word/2016/wordml/cid" xmlns:w16="http://schemas.microsoft.com/office/word/2018/wordml" xmlns:w16sdtdh="http://schemas.microsoft.com/office/word/2020/wordml/sdtdatahash" xmlns:w16se="http://schemas.microsoft.com/office/word/2015/wordml/symex" xmlns:wpg="http://schemas.microsoft.com/office/word/2010/wordprocessingGroup" xmlns:wpi="http://schemas.microsoft.com/office/word/2010/wordprocessingInk" xmlns:wne="http://schemas.microsoft.com/office/word/2006/wordml" xmlns:wps="http://schemas.microsoft.com/office/word/2010/wordprocessingShape" mc:Ignorable="w14 w15 w16se w16cid w16 w16cex w16sdtdh wp14">
-  <w:p>
-    <w:pPr>
-      <w:pStyle w:val="Footer"/>
-    </w:pPr>
-  </w:p>
-</w:ftr>
-</file>
-
-<file path=word/footer3.xml><?xml version="1.0" encoding="utf-8"?>
-<w:ftr xmlns:wpc="http://schemas.microsoft.com/office/word/2010/wordprocessingCanvas" xmlns:cx="http://schemas.microsoft.com/office/drawing/2014/chartex" xmlns:cx1="http://schemas.microsoft.com/office/drawing/2015/9/8/chartex" xmlns:cx2="http://schemas.microsoft.com/office/drawing/2015/10/21/chartex" xmlns:cx3="http://schemas.microsoft.com/office/drawing/2016/5/9/chartex" xmlns:cx4="http://schemas.microsoft.com/office/drawing/2016/5/10/chartex" xmlns:cx5="http://schemas.microsoft.com/office/drawing/2016/5/11/chartex" xmlns:cx6="http://schemas.microsoft.com/office/drawing/2016/5/12/chartex" xmlns:cx7="http://schemas.microsoft.com/office/drawing/2016/5/13/chartex" xmlns:cx8="http://schemas.microsoft.com/office/drawing/2016/5/14/chartex" xmlns:mc="http://schemas.openxmlformats.org/markup-compatibility/2006" xmlns:aink="http://schemas.microsoft.com/office/drawing/2016/ink" xmlns:am3d="http://schemas.microsoft.com/office/drawing/2017/model3d" xmlns:o="urn:schemas-microsoft-com:office:office" xmlns:oel="http://schemas.microsoft.com/office/2019/extlst" xmlns:r="http://schemas.openxmlformats.org/officeDocument/2006/relationships" xmlns:m="http://schemas.openxmlformats.org/officeDocument/2006/math" xmlns:v="urn:schemas-microsoft-com:vml" xmlns:wp14="http://schemas.microsoft.com/office/word/2010/wordprocessingDrawing" xmlns:wp="http://schemas.openxmlformats.org/drawingml/2006/wordprocessingDrawing" xmlns:w10="urn:schemas-microsoft-com:office:word" xmlns:w="http://schemas.openxmlformats.org/wordprocessingml/2006/main" xmlns:w14="http://schemas.microsoft.com/office/word/2010/wordml" xmlns:w15="http://schemas.microsoft.com/office/word/2012/wordml" xmlns:w16cex="http://schemas.microsoft.com/office/word/2018/wordml/cex" xmlns:w16cid="http://schemas.microsoft.com/office/word/2016/wordml/cid" xmlns:w16="http://schemas.microsoft.com/office/word/2018/wordml" xmlns:w16sdtdh="http://schemas.microsoft.com/office/word/2020/wordml/sdtdatahash" xmlns:w16se="http://schemas.microsoft.com/office/word/2015/wordml/symex" xmlns:wpg="http://schemas.microsoft.com/office/word/2010/wordprocessingGroup" xmlns:wpi="http://schemas.microsoft.com/office/word/2010/wordprocessingInk" xmlns:wne="http://schemas.microsoft.com/office/word/2006/wordml" xmlns:wps="http://schemas.microsoft.com/office/word/2010/wordprocessingShape" mc:Ignorable="w14 w15 w16se w16cid w16 w16cex w16sdtdh wp14">
-  <w:p>
-    <w:pPr>
-      <w:pStyle w:val="Footer"/>
-    </w:pPr>
-  </w:p>
-</w:ftr>
-</file>
-
 <file path=word/footnotes.xml><?xml version="1.0" encoding="utf-8"?>
 <w:footnotes xmlns:wpc="http://schemas.microsoft.com/office/word/2010/wordprocessingCanvas" xmlns:cx="http://schemas.microsoft.com/office/drawing/2014/chartex" xmlns:cx1="http://schemas.microsoft.com/office/drawing/2015/9/8/chartex" xmlns:cx2="http://schemas.microsoft.com/office/drawing/2015/10/21/chartex" xmlns:cx3="http://schemas.microsoft.com/office/drawing/2016/5/9/chartex" xmlns:cx4="http://schemas.microsoft.com/office/drawing/2016/5/10/chartex" xmlns:cx5="http://schemas.microsoft.com/office/drawing/2016/5/11/chartex" xmlns:cx6="http://schemas.microsoft.com/office/drawing/2016/5/12/chartex" xmlns:cx7="http://schemas.microsoft.com/office/drawing/2016/5/13/chartex" xmlns:cx8="http://schemas.microsoft.com/office/drawing/2016/5/14/chartex" xmlns:mc="http://schemas.openxmlformats.org/markup-compatibility/2006" xmlns:aink="http://schemas.microsoft.com/office/drawing/2016/ink" xmlns:am3d="http://schemas.microsoft.com/office/drawing/2017/model3d" xmlns:o="urn:schemas-microsoft-com:office:office" xmlns:oel="http://schemas.microsoft.com/office/2019/extlst" xmlns:r="http://schemas.openxmlformats.org/officeDocument/2006/relationships" xmlns:m="http://schemas.openxmlformats.org/officeDocument/2006/math" xmlns:v="urn:schemas-microsoft-com:vml" xmlns:wp14="http://schemas.microsoft.com/office/word/2010/wordprocessingDrawing" xmlns:wp="http://schemas.openxmlformats.org/drawingml/2006/wordprocessingDrawing" xmlns:w10="urn:schemas-microsoft-com:office:word" xmlns:w="http://schemas.openxmlformats.org/wordprocessingml/2006/main" xmlns:w14="http://schemas.microsoft.com/office/word/2010/wordml" xmlns:w15="http://schemas.microsoft.com/office/word/2012/wordml" xmlns:w16cex="http://schemas.microsoft.com/office/word/2018/wordml/cex" xmlns:w16cid="http://schemas.microsoft.com/office/word/2016/wordml/cid" xmlns:w16="http://schemas.microsoft.com/office/word/2018/wordml" xmlns:w16sdtdh="http://schemas.microsoft.com/office/word/2020/wordml/sdtdatahash" xmlns:w16se="http://schemas.microsoft.com/office/word/2015/wordml/symex" xmlns:wpg="http://schemas.microsoft.com/office/word/2010/wordprocessingGroup" xmlns:wpi="http://schemas.microsoft.com/office/word/2010/wordprocessingInk" xmlns:wne="http://schemas.microsoft.com/office/word/2006/wordml" xmlns:wps="http://schemas.microsoft.com/office/word/2010/wordprocessingShape" mc:Ignorable="w14 w15 w16se w16cid w16 w16cex w16sdtdh wp14">
   <w:footnote w:type="separator" w:id="-1">
@@ -1235,28 +1454,18 @@
 <w:hdr xmlns:wpc="http://schemas.microsoft.com/office/word/2010/wordprocessingCanvas" xmlns:cx="http://schemas.microsoft.com/office/drawing/2014/chartex" xmlns:cx1="http://schemas.microsoft.com/office/drawing/2015/9/8/chartex" xmlns:cx2="http://schemas.microsoft.com/office/drawing/2015/10/21/chartex" xmlns:cx3="http://schemas.microsoft.com/office/drawing/2016/5/9/chartex" xmlns:cx4="http://schemas.microsoft.com/office/drawing/2016/5/10/chartex" xmlns:cx5="http://schemas.microsoft.com/office/drawing/2016/5/11/chartex" xmlns:cx6="http://schemas.microsoft.com/office/drawing/2016/5/12/chartex" xmlns:cx7="http://schemas.microsoft.com/office/drawing/2016/5/13/chartex" xmlns:cx8="http://schemas.microsoft.com/office/drawing/2016/5/14/chartex" xmlns:mc="http://schemas.openxmlformats.org/markup-compatibility/2006" xmlns:aink="http://schemas.microsoft.com/office/drawing/2016/ink" xmlns:am3d="http://schemas.microsoft.com/office/drawing/2017/model3d" xmlns:o="urn:schemas-microsoft-com:office:office" xmlns:oel="http://schemas.microsoft.com/office/2019/extlst" xmlns:r="http://schemas.openxmlformats.org/officeDocument/2006/relationships" xmlns:m="http://schemas.openxmlformats.org/officeDocument/2006/math" xmlns:v="urn:schemas-microsoft-com:vml" xmlns:wp14="http://schemas.microsoft.com/office/word/2010/wordprocessingDrawing" xmlns:wp="http://schemas.openxmlformats.org/drawingml/2006/wordprocessingDrawing" xmlns:w10="urn:schemas-microsoft-com:office:word" xmlns:w="http://schemas.openxmlformats.org/wordprocessingml/2006/main" xmlns:w14="http://schemas.microsoft.com/office/word/2010/wordml" xmlns:w15="http://schemas.microsoft.com/office/word/2012/wordml" xmlns:w16cex="http://schemas.microsoft.com/office/word/2018/wordml/cex" xmlns:w16cid="http://schemas.microsoft.com/office/word/2016/wordml/cid" xmlns:w16="http://schemas.microsoft.com/office/word/2018/wordml" xmlns:w16sdtdh="http://schemas.microsoft.com/office/word/2020/wordml/sdtdatahash" xmlns:w16se="http://schemas.microsoft.com/office/word/2015/wordml/symex" xmlns:wpg="http://schemas.microsoft.com/office/word/2010/wordprocessingGroup" xmlns:wpi="http://schemas.microsoft.com/office/word/2010/wordprocessingInk" xmlns:wne="http://schemas.microsoft.com/office/word/2006/wordml" xmlns:wps="http://schemas.microsoft.com/office/word/2010/wordprocessingShape" mc:Ignorable="w14 w15 w16se w16cid w16 w16cex w16sdtdh wp14">
   <w:p>
     <w:pPr>
-      <w:pStyle w:val="Header"/>
-    </w:pPr>
-  </w:p>
-</w:hdr>
-</file>
-
-<file path=word/header2.xml><?xml version="1.0" encoding="utf-8"?>
-<w:hdr xmlns:wpc="http://schemas.microsoft.com/office/word/2010/wordprocessingCanvas" xmlns:cx="http://schemas.microsoft.com/office/drawing/2014/chartex" xmlns:cx1="http://schemas.microsoft.com/office/drawing/2015/9/8/chartex" xmlns:cx2="http://schemas.microsoft.com/office/drawing/2015/10/21/chartex" xmlns:cx3="http://schemas.microsoft.com/office/drawing/2016/5/9/chartex" xmlns:cx4="http://schemas.microsoft.com/office/drawing/2016/5/10/chartex" xmlns:cx5="http://schemas.microsoft.com/office/drawing/2016/5/11/chartex" xmlns:cx6="http://schemas.microsoft.com/office/drawing/2016/5/12/chartex" xmlns:cx7="http://schemas.microsoft.com/office/drawing/2016/5/13/chartex" xmlns:cx8="http://schemas.microsoft.com/office/drawing/2016/5/14/chartex" xmlns:mc="http://schemas.openxmlformats.org/markup-compatibility/2006" xmlns:aink="http://schemas.microsoft.com/office/drawing/2016/ink" xmlns:am3d="http://schemas.microsoft.com/office/drawing/2017/model3d" xmlns:o="urn:schemas-microsoft-com:office:office" xmlns:oel="http://schemas.microsoft.com/office/2019/extlst" xmlns:r="http://schemas.openxmlformats.org/officeDocument/2006/relationships" xmlns:m="http://schemas.openxmlformats.org/officeDocument/2006/math" xmlns:v="urn:schemas-microsoft-com:vml" xmlns:wp14="http://schemas.microsoft.com/office/word/2010/wordprocessingDrawing" xmlns:wp="http://schemas.openxmlformats.org/drawingml/2006/wordprocessingDrawing" xmlns:w10="urn:schemas-microsoft-com:office:word" xmlns:w="http://schemas.openxmlformats.org/wordprocessingml/2006/main" xmlns:w14="http://schemas.microsoft.com/office/word/2010/wordml" xmlns:w15="http://schemas.microsoft.com/office/word/2012/wordml" xmlns:w16cex="http://schemas.microsoft.com/office/word/2018/wordml/cex" xmlns:w16cid="http://schemas.microsoft.com/office/word/2016/wordml/cid" xmlns:w16="http://schemas.microsoft.com/office/word/2018/wordml" xmlns:w16sdtdh="http://schemas.microsoft.com/office/word/2020/wordml/sdtdatahash" xmlns:w16se="http://schemas.microsoft.com/office/word/2015/wordml/symex" xmlns:wpg="http://schemas.microsoft.com/office/word/2010/wordprocessingGroup" xmlns:wpi="http://schemas.microsoft.com/office/word/2010/wordprocessingInk" xmlns:wne="http://schemas.microsoft.com/office/word/2006/wordml" xmlns:wps="http://schemas.microsoft.com/office/word/2010/wordprocessingShape" mc:Ignorable="w14 w15 w16se w16cid w16 w16cex w16sdtdh wp14">
-  <w:p>
-    <w:pPr>
       <w:widowControl w:val="0"/>
       <w:spacing w:after="0" w:line="240" w:lineRule="auto"/>
       <w:jc w:val="center"/>
       <w:rPr>
-        <w:ins w:id="74" w:author="Sabatello, Rachel" w:date="2022-07-28T03:15:00Z"/>
+        <w:ins w:id="107" w:author="Sabatello, Rachel" w:date="2022-07-28T03:15:00Z"/>
         <w:rFonts w:ascii="Sylfaen" w:eastAsia="Times New Roman" w:hAnsi="Sylfaen" w:cs="Times New Roman"/>
         <w:b/>
         <w:sz w:val="24"/>
         <w:szCs w:val="24"/>
       </w:rPr>
     </w:pPr>
-    <w:ins w:id="75" w:author="Sabatello, Rachel" w:date="2022-07-28T03:15:00Z">
+    <w:ins w:id="108" w:author="Sabatello, Rachel" w:date="2022-07-28T03:15:00Z">
       <w:r>
         <w:rPr>
           <w:rFonts w:ascii="Sylfaen" w:eastAsia="Times New Roman" w:hAnsi="Sylfaen" w:cs="Times New Roman"/>
@@ -1267,7 +1476,7 @@
         <w:t xml:space="preserve">Exploring the Automaticity </w:t>
       </w:r>
     </w:ins>
-    <w:ins w:id="76" w:author="Sabatello, Rachel" w:date="2022-07-28T05:38:00Z">
+    <w:ins w:id="109" w:author="Sabatello, Rachel" w:date="2022-07-28T05:38:00Z">
       <w:r>
         <w:rPr>
           <w:rFonts w:ascii="Sylfaen" w:eastAsia="Times New Roman" w:hAnsi="Sylfaen" w:cs="Times New Roman"/>
@@ -1278,7 +1487,7 @@
         <w:t xml:space="preserve">of </w:t>
       </w:r>
     </w:ins>
-    <w:ins w:id="77" w:author="Sabatello, Rachel" w:date="2022-07-28T03:15:00Z">
+    <w:ins w:id="110" w:author="Sabatello, Rachel" w:date="2022-07-28T03:15:00Z">
       <w:r>
         <w:rPr>
           <w:rFonts w:ascii="Sylfaen" w:eastAsia="Times New Roman" w:hAnsi="Sylfaen" w:cs="Times New Roman"/>
@@ -1296,14 +1505,14 @@
       <w:spacing w:after="0" w:line="240" w:lineRule="auto"/>
       <w:jc w:val="center"/>
       <w:rPr>
-        <w:del w:id="78" w:author="Sabatello, Rachel" w:date="2022-07-28T03:16:00Z"/>
+        <w:del w:id="111" w:author="Sabatello, Rachel" w:date="2022-07-28T03:16:00Z"/>
         <w:rFonts w:ascii="Sylfaen" w:eastAsia="Times New Roman" w:hAnsi="Sylfaen" w:cs="Times New Roman"/>
         <w:b/>
         <w:sz w:val="24"/>
         <w:szCs w:val="24"/>
       </w:rPr>
     </w:pPr>
-    <w:del w:id="79" w:author="Sabatello, Rachel" w:date="2022-07-28T03:16:00Z">
+    <w:del w:id="112" w:author="Sabatello, Rachel" w:date="2022-07-28T03:16:00Z">
       <w:r>
         <w:rPr>
           <w:rFonts w:ascii="Sylfaen" w:eastAsia="Times New Roman" w:hAnsi="Sylfaen" w:cs="Times New Roman"/>
@@ -1350,16 +1559,6 @@
       </w:rPr>
       <w:t xml:space="preserve"> Florian Jaeger</w:t>
     </w:r>
-  </w:p>
-</w:hdr>
-</file>
-
-<file path=word/header3.xml><?xml version="1.0" encoding="utf-8"?>
-<w:hdr xmlns:wpc="http://schemas.microsoft.com/office/word/2010/wordprocessingCanvas" xmlns:cx="http://schemas.microsoft.com/office/drawing/2014/chartex" xmlns:cx1="http://schemas.microsoft.com/office/drawing/2015/9/8/chartex" xmlns:cx2="http://schemas.microsoft.com/office/drawing/2015/10/21/chartex" xmlns:cx3="http://schemas.microsoft.com/office/drawing/2016/5/9/chartex" xmlns:cx4="http://schemas.microsoft.com/office/drawing/2016/5/10/chartex" xmlns:cx5="http://schemas.microsoft.com/office/drawing/2016/5/11/chartex" xmlns:cx6="http://schemas.microsoft.com/office/drawing/2016/5/12/chartex" xmlns:cx7="http://schemas.microsoft.com/office/drawing/2016/5/13/chartex" xmlns:cx8="http://schemas.microsoft.com/office/drawing/2016/5/14/chartex" xmlns:mc="http://schemas.openxmlformats.org/markup-compatibility/2006" xmlns:aink="http://schemas.microsoft.com/office/drawing/2016/ink" xmlns:am3d="http://schemas.microsoft.com/office/drawing/2017/model3d" xmlns:o="urn:schemas-microsoft-com:office:office" xmlns:oel="http://schemas.microsoft.com/office/2019/extlst" xmlns:r="http://schemas.openxmlformats.org/officeDocument/2006/relationships" xmlns:m="http://schemas.openxmlformats.org/officeDocument/2006/math" xmlns:v="urn:schemas-microsoft-com:vml" xmlns:wp14="http://schemas.microsoft.com/office/word/2010/wordprocessingDrawing" xmlns:wp="http://schemas.openxmlformats.org/drawingml/2006/wordprocessingDrawing" xmlns:w10="urn:schemas-microsoft-com:office:word" xmlns:w="http://schemas.openxmlformats.org/wordprocessingml/2006/main" xmlns:w14="http://schemas.microsoft.com/office/word/2010/wordml" xmlns:w15="http://schemas.microsoft.com/office/word/2012/wordml" xmlns:w16cex="http://schemas.microsoft.com/office/word/2018/wordml/cex" xmlns:w16cid="http://schemas.microsoft.com/office/word/2016/wordml/cid" xmlns:w16="http://schemas.microsoft.com/office/word/2018/wordml" xmlns:w16sdtdh="http://schemas.microsoft.com/office/word/2020/wordml/sdtdatahash" xmlns:w16se="http://schemas.microsoft.com/office/word/2015/wordml/symex" xmlns:wpg="http://schemas.microsoft.com/office/word/2010/wordprocessingGroup" xmlns:wpi="http://schemas.microsoft.com/office/word/2010/wordprocessingInk" xmlns:wne="http://schemas.microsoft.com/office/word/2006/wordml" xmlns:wps="http://schemas.microsoft.com/office/word/2010/wordprocessingShape" mc:Ignorable="w14 w15 w16se w16cid w16 w16cex w16sdtdh wp14">
-  <w:p>
-    <w:pPr>
-      <w:pStyle w:val="Header"/>
-    </w:pPr>
   </w:p>
 </w:hdr>
 </file>

</xml_diff>

<commit_message>
Matt (rightfully) pointed out some grammar things :')
</commit_message>
<xml_diff>
--- a/Fellowship Conference 2022/Abstract_RS 07.28.docx
+++ b/Fellowship Conference 2022/Abstract_RS 07.28.docx
@@ -207,21 +207,49 @@
           <w:delText>has</w:delText>
         </w:r>
       </w:del>
-      <w:r>
-        <w:rPr>
-          <w:rFonts w:ascii="Sylfaen" w:hAnsi="Sylfaen"/>
-          <w:sz w:val="20"/>
-          <w:szCs w:val="20"/>
-        </w:rPr>
-        <w:t xml:space="preserve"> cognitive mechanisms that actively learn how talkers speak and </w:t>
-      </w:r>
-      <w:r>
-        <w:rPr>
-          <w:rFonts w:ascii="Sylfaen" w:hAnsi="Sylfaen"/>
-          <w:sz w:val="20"/>
-          <w:szCs w:val="20"/>
-        </w:rPr>
-        <w:t>constructs expectations about how that talker will produce speech in the future</w:t>
+      <w:del w:id="15" w:author="Sabatello, Rachel" w:date="2022-07-28T16:22:00Z">
+        <w:r>
+          <w:rPr>
+            <w:rFonts w:ascii="Sylfaen" w:hAnsi="Sylfaen"/>
+            <w:sz w:val="20"/>
+            <w:szCs w:val="20"/>
+          </w:rPr>
+          <w:delText xml:space="preserve"> </w:delText>
+        </w:r>
+      </w:del>
+      <w:r>
+        <w:rPr>
+          <w:rFonts w:ascii="Sylfaen" w:hAnsi="Sylfaen"/>
+          <w:sz w:val="20"/>
+          <w:szCs w:val="20"/>
+        </w:rPr>
+        <w:t xml:space="preserve">cognitive mechanisms that actively learn how talkers speak and </w:t>
+      </w:r>
+      <w:r>
+        <w:rPr>
+          <w:rFonts w:ascii="Sylfaen" w:hAnsi="Sylfaen"/>
+          <w:sz w:val="20"/>
+          <w:szCs w:val="20"/>
+        </w:rPr>
+        <w:t>construct</w:t>
+      </w:r>
+      <w:del w:id="16" w:author="Sabatello, Rachel" w:date="2022-07-28T16:23:00Z">
+        <w:r>
+          <w:rPr>
+            <w:rFonts w:ascii="Sylfaen" w:hAnsi="Sylfaen"/>
+            <w:sz w:val="20"/>
+            <w:szCs w:val="20"/>
+          </w:rPr>
+          <w:delText>s</w:delText>
+        </w:r>
+      </w:del>
+      <w:r>
+        <w:rPr>
+          <w:rFonts w:ascii="Sylfaen" w:hAnsi="Sylfaen"/>
+          <w:sz w:val="20"/>
+          <w:szCs w:val="20"/>
+        </w:rPr>
+        <w:t xml:space="preserve"> expectations about how that talker will produce speech in the future</w:t>
       </w:r>
       <w:r>
         <w:rPr>
@@ -231,7 +259,7 @@
         </w:rPr>
         <w:t xml:space="preserve">. This process </w:t>
       </w:r>
-      <w:ins w:id="15" w:author="Sabatello, Rachel" w:date="2022-07-28T02:42:00Z">
+      <w:ins w:id="17" w:author="Sabatello, Rachel" w:date="2022-07-28T02:42:00Z">
         <w:r>
           <w:rPr>
             <w:rFonts w:ascii="Sylfaen" w:hAnsi="Sylfaen"/>
@@ -249,7 +277,7 @@
         </w:rPr>
         <w:t xml:space="preserve">occurs unintentionally, without the </w:t>
       </w:r>
-      <w:del w:id="16" w:author="Sabatello, Rachel" w:date="2022-07-28T03:21:00Z">
+      <w:del w:id="18" w:author="Sabatello, Rachel" w:date="2022-07-28T03:21:00Z">
         <w:r>
           <w:rPr>
             <w:rFonts w:ascii="Sylfaen" w:hAnsi="Sylfaen"/>
@@ -259,7 +287,7 @@
           <w:delText>listener noticing</w:delText>
         </w:r>
       </w:del>
-      <w:ins w:id="17" w:author="Sabatello, Rachel" w:date="2022-07-28T03:21:00Z">
+      <w:ins w:id="19" w:author="Sabatello, Rachel" w:date="2022-07-28T03:21:00Z">
         <w:r>
           <w:rPr>
             <w:rFonts w:ascii="Sylfaen" w:hAnsi="Sylfaen"/>
@@ -281,7 +309,7 @@
     <w:p>
       <w:pPr>
         <w:rPr>
-          <w:ins w:id="18" w:author="Sabatello, Rachel" w:date="2022-07-28T15:55:00Z"/>
+          <w:ins w:id="20" w:author="Sabatello, Rachel" w:date="2022-07-28T15:55:00Z"/>
           <w:rFonts w:ascii="Sylfaen" w:hAnsi="Sylfaen"/>
           <w:sz w:val="20"/>
           <w:szCs w:val="20"/>
@@ -295,7 +323,7 @@
         </w:rPr>
         <w:t xml:space="preserve">However, </w:t>
       </w:r>
-      <w:del w:id="19" w:author="Sabatello, Rachel" w:date="2022-07-28T15:55:00Z">
+      <w:del w:id="21" w:author="Sabatello, Rachel" w:date="2022-07-28T15:55:00Z">
         <w:r>
           <w:rPr>
             <w:rFonts w:ascii="Sylfaen" w:hAnsi="Sylfaen"/>
@@ -305,7 +333,7 @@
           <w:delText>how automatic</w:delText>
         </w:r>
       </w:del>
-      <w:ins w:id="20" w:author="Sabatello, Rachel" w:date="2022-07-28T15:55:00Z">
+      <w:ins w:id="22" w:author="Sabatello, Rachel" w:date="2022-07-28T15:55:00Z">
         <w:r>
           <w:rPr>
             <w:rFonts w:ascii="Sylfaen" w:hAnsi="Sylfaen"/>
@@ -321,9 +349,27 @@
           <w:sz w:val="20"/>
           <w:szCs w:val="20"/>
         </w:rPr>
-        <w:t xml:space="preserve"> speech perception adaptation is remains unclear</w:t>
-      </w:r>
-      <w:ins w:id="21" w:author="Sabatello, Rachel" w:date="2022-07-28T03:05:00Z">
+        <w:t xml:space="preserve"> speech perception adaptation</w:t>
+      </w:r>
+      <w:del w:id="23" w:author="Sabatello, Rachel" w:date="2022-07-28T16:21:00Z">
+        <w:r>
+          <w:rPr>
+            <w:rFonts w:ascii="Sylfaen" w:hAnsi="Sylfaen"/>
+            <w:sz w:val="20"/>
+            <w:szCs w:val="20"/>
+          </w:rPr>
+          <w:delText xml:space="preserve"> is</w:delText>
+        </w:r>
+      </w:del>
+      <w:r>
+        <w:rPr>
+          <w:rFonts w:ascii="Sylfaen" w:hAnsi="Sylfaen"/>
+          <w:sz w:val="20"/>
+          <w:szCs w:val="20"/>
+        </w:rPr>
+        <w:t xml:space="preserve"> remains unclear</w:t>
+      </w:r>
+      <w:ins w:id="24" w:author="Sabatello, Rachel" w:date="2022-07-28T03:05:00Z">
         <w:r>
           <w:rPr>
             <w:rFonts w:ascii="Sylfaen" w:hAnsi="Sylfaen"/>
@@ -341,7 +387,7 @@
           <w:t xml:space="preserve">perceptual learning </w:t>
         </w:r>
       </w:ins>
-      <w:ins w:id="22" w:author="Sabatello, Rachel" w:date="2022-07-28T03:06:00Z">
+      <w:ins w:id="25" w:author="Sabatello, Rachel" w:date="2022-07-28T03:06:00Z">
         <w:r>
           <w:rPr>
             <w:rFonts w:ascii="Sylfaen" w:hAnsi="Sylfaen"/>
@@ -351,7 +397,7 @@
           <w:t xml:space="preserve">is not inhibited </w:t>
         </w:r>
       </w:ins>
-      <w:ins w:id="23" w:author="Sabatello, Rachel" w:date="2022-07-28T03:22:00Z">
+      <w:ins w:id="26" w:author="Sabatello, Rachel" w:date="2022-07-28T03:22:00Z">
         <w:r>
           <w:rPr>
             <w:rFonts w:ascii="Sylfaen" w:hAnsi="Sylfaen"/>
@@ -361,7 +407,7 @@
           <w:t>by distractions</w:t>
         </w:r>
       </w:ins>
-      <w:ins w:id="24" w:author="Sabatello, Rachel" w:date="2022-07-28T03:23:00Z">
+      <w:ins w:id="27" w:author="Sabatello, Rachel" w:date="2022-07-28T03:23:00Z">
         <w:r>
           <w:rPr>
             <w:rFonts w:ascii="Sylfaen" w:hAnsi="Sylfaen"/>
@@ -371,7 +417,7 @@
           <w:t xml:space="preserve">, </w:t>
         </w:r>
       </w:ins>
-      <w:ins w:id="25" w:author="Sabatello, Rachel" w:date="2022-07-28T03:24:00Z">
+      <w:ins w:id="28" w:author="Sabatello, Rachel" w:date="2022-07-28T03:24:00Z">
         <w:r>
           <w:rPr>
             <w:rFonts w:ascii="Sylfaen" w:hAnsi="Sylfaen"/>
@@ -381,7 +427,7 @@
           <w:t xml:space="preserve">lack of intention, or exposure to multiple talkers, </w:t>
         </w:r>
       </w:ins>
-      <w:ins w:id="26" w:author="Sabatello, Rachel" w:date="2022-07-28T03:09:00Z">
+      <w:ins w:id="29" w:author="Sabatello, Rachel" w:date="2022-07-28T03:09:00Z">
         <w:r>
           <w:rPr>
             <w:rFonts w:ascii="Sylfaen" w:hAnsi="Sylfaen"/>
@@ -391,7 +437,7 @@
           <w:t xml:space="preserve">research has found that listeners do </w:t>
         </w:r>
       </w:ins>
-      <w:ins w:id="27" w:author="Sabatello, Rachel" w:date="2022-07-28T03:11:00Z">
+      <w:ins w:id="30" w:author="Sabatello, Rachel" w:date="2022-07-28T03:11:00Z">
         <w:r>
           <w:rPr>
             <w:rFonts w:ascii="Sylfaen" w:hAnsi="Sylfaen"/>
@@ -401,7 +447,7 @@
           <w:t>consider</w:t>
         </w:r>
       </w:ins>
-      <w:ins w:id="28" w:author="Sabatello, Rachel" w:date="2022-07-28T03:09:00Z">
+      <w:ins w:id="31" w:author="Sabatello, Rachel" w:date="2022-07-28T03:09:00Z">
         <w:r>
           <w:rPr>
             <w:rFonts w:ascii="Sylfaen" w:hAnsi="Sylfaen"/>
@@ -411,7 +457,7 @@
           <w:t xml:space="preserve"> </w:t>
         </w:r>
       </w:ins>
-      <w:ins w:id="29" w:author="Sabatello, Rachel" w:date="2022-07-28T03:10:00Z">
+      <w:ins w:id="32" w:author="Sabatello, Rachel" w:date="2022-07-28T03:10:00Z">
         <w:r>
           <w:rPr>
             <w:rFonts w:ascii="Sylfaen" w:hAnsi="Sylfaen"/>
@@ -421,7 +467,7 @@
           <w:t>context</w:t>
         </w:r>
       </w:ins>
-      <w:ins w:id="30" w:author="Sabatello, Rachel" w:date="2022-07-28T03:25:00Z">
+      <w:ins w:id="33" w:author="Sabatello, Rachel" w:date="2022-07-28T03:25:00Z">
         <w:r>
           <w:rPr>
             <w:rFonts w:ascii="Sylfaen" w:hAnsi="Sylfaen"/>
@@ -431,7 +477,7 @@
           <w:t>ual factors</w:t>
         </w:r>
       </w:ins>
-      <w:ins w:id="31" w:author="Sabatello, Rachel" w:date="2022-07-28T03:22:00Z">
+      <w:ins w:id="34" w:author="Sabatello, Rachel" w:date="2022-07-28T03:22:00Z">
         <w:r>
           <w:rPr>
             <w:rFonts w:ascii="Sylfaen" w:hAnsi="Sylfaen"/>
@@ -441,7 +487,7 @@
           <w:t xml:space="preserve"> and</w:t>
         </w:r>
       </w:ins>
-      <w:ins w:id="32" w:author="Sabatello, Rachel" w:date="2022-07-28T03:10:00Z">
+      <w:ins w:id="35" w:author="Sabatello, Rachel" w:date="2022-07-28T03:10:00Z">
         <w:r>
           <w:rPr>
             <w:rFonts w:ascii="Sylfaen" w:hAnsi="Sylfaen"/>
@@ -451,7 +497,7 @@
           <w:t xml:space="preserve"> </w:t>
         </w:r>
       </w:ins>
-      <w:ins w:id="33" w:author="Sabatello, Rachel" w:date="2022-07-28T03:09:00Z">
+      <w:ins w:id="36" w:author="Sabatello, Rachel" w:date="2022-07-28T03:09:00Z">
         <w:r>
           <w:rPr>
             <w:rFonts w:ascii="Sylfaen" w:hAnsi="Sylfaen"/>
@@ -461,7 +507,7 @@
           <w:t>causality</w:t>
         </w:r>
       </w:ins>
-      <w:ins w:id="34" w:author="Sabatello, Rachel" w:date="2022-07-28T03:22:00Z">
+      <w:ins w:id="37" w:author="Sabatello, Rachel" w:date="2022-07-28T03:22:00Z">
         <w:r>
           <w:rPr>
             <w:rFonts w:ascii="Sylfaen" w:hAnsi="Sylfaen"/>
@@ -471,7 +517,7 @@
           <w:t xml:space="preserve"> </w:t>
         </w:r>
       </w:ins>
-      <w:ins w:id="35" w:author="Sabatello, Rachel" w:date="2022-07-28T03:25:00Z">
+      <w:ins w:id="38" w:author="Sabatello, Rachel" w:date="2022-07-28T03:25:00Z">
         <w:r>
           <w:rPr>
             <w:rFonts w:ascii="Sylfaen" w:hAnsi="Sylfaen"/>
@@ -481,7 +527,7 @@
           <w:t>(e.g.,</w:t>
         </w:r>
       </w:ins>
-      <w:ins w:id="36" w:author="Sabatello, Rachel" w:date="2022-07-28T03:26:00Z">
+      <w:ins w:id="39" w:author="Sabatello, Rachel" w:date="2022-07-28T03:26:00Z">
         <w:r>
           <w:rPr>
             <w:rFonts w:ascii="Sylfaen" w:hAnsi="Sylfaen"/>
@@ -491,7 +537,7 @@
           <w:t xml:space="preserve"> accommodating a talker visibly chewing while talking) </w:t>
         </w:r>
       </w:ins>
-      <w:ins w:id="37" w:author="Sabatello, Rachel" w:date="2022-07-28T03:22:00Z">
+      <w:ins w:id="40" w:author="Sabatello, Rachel" w:date="2022-07-28T03:22:00Z">
         <w:r>
           <w:rPr>
             <w:rFonts w:ascii="Sylfaen" w:hAnsi="Sylfaen"/>
@@ -509,7 +555,7 @@
         </w:rPr>
         <w:t>.</w:t>
       </w:r>
-      <w:ins w:id="38" w:author="Sabatello, Rachel" w:date="2022-07-28T03:28:00Z">
+      <w:ins w:id="41" w:author="Sabatello, Rachel" w:date="2022-07-28T03:28:00Z">
         <w:r>
           <w:rPr>
             <w:rFonts w:ascii="Sylfaen" w:hAnsi="Sylfaen"/>
@@ -519,7 +565,7 @@
           <w:t xml:space="preserve"> </w:t>
         </w:r>
       </w:ins>
-      <w:ins w:id="39" w:author="Sabatello, Rachel" w:date="2022-07-28T03:10:00Z">
+      <w:ins w:id="42" w:author="Sabatello, Rachel" w:date="2022-07-28T03:10:00Z">
         <w:r>
           <w:rPr>
             <w:rFonts w:ascii="Sylfaen" w:hAnsi="Sylfaen"/>
@@ -529,7 +575,7 @@
           <w:t>Furthermore</w:t>
         </w:r>
       </w:ins>
-      <w:ins w:id="40" w:author="Sabatello, Rachel" w:date="2022-07-28T03:11:00Z">
+      <w:ins w:id="43" w:author="Sabatello, Rachel" w:date="2022-07-28T03:11:00Z">
         <w:r>
           <w:rPr>
             <w:rFonts w:ascii="Sylfaen" w:hAnsi="Sylfaen"/>
@@ -539,7 +585,7 @@
           <w:t xml:space="preserve">, </w:t>
         </w:r>
       </w:ins>
-      <w:ins w:id="41" w:author="Sabatello, Rachel" w:date="2022-07-28T03:27:00Z">
+      <w:ins w:id="44" w:author="Sabatello, Rachel" w:date="2022-07-28T03:27:00Z">
         <w:r>
           <w:rPr>
             <w:rFonts w:ascii="Sylfaen" w:hAnsi="Sylfaen"/>
@@ -549,7 +595,7 @@
           <w:t>the utility of speech perception adaptation may also pose the possibility</w:t>
         </w:r>
       </w:ins>
-      <w:ins w:id="42" w:author="Sabatello, Rachel" w:date="2022-07-28T03:19:00Z">
+      <w:ins w:id="45" w:author="Sabatello, Rachel" w:date="2022-07-28T03:19:00Z">
         <w:r>
           <w:rPr>
             <w:rFonts w:ascii="Sylfaen" w:hAnsi="Sylfaen"/>
@@ -559,7 +605,7 @@
           <w:t xml:space="preserve"> of listener’s prioritizing </w:t>
         </w:r>
       </w:ins>
-      <w:ins w:id="43" w:author="Sabatello, Rachel" w:date="2022-07-28T03:20:00Z">
+      <w:ins w:id="46" w:author="Sabatello, Rachel" w:date="2022-07-28T03:20:00Z">
         <w:r>
           <w:rPr>
             <w:rFonts w:ascii="Sylfaen" w:hAnsi="Sylfaen"/>
@@ -569,7 +615,7 @@
           <w:t>adaptation when there is a need to understand speech</w:t>
         </w:r>
       </w:ins>
-      <w:ins w:id="44" w:author="Sabatello, Rachel" w:date="2022-07-28T03:28:00Z">
+      <w:ins w:id="47" w:author="Sabatello, Rachel" w:date="2022-07-28T03:28:00Z">
         <w:r>
           <w:rPr>
             <w:rFonts w:ascii="Sylfaen" w:hAnsi="Sylfaen"/>
@@ -579,7 +625,7 @@
           <w:t>,</w:t>
         </w:r>
       </w:ins>
-      <w:ins w:id="45" w:author="Sabatello, Rachel" w:date="2022-07-28T03:20:00Z">
+      <w:ins w:id="48" w:author="Sabatello, Rachel" w:date="2022-07-28T03:20:00Z">
         <w:r>
           <w:rPr>
             <w:rFonts w:ascii="Sylfaen" w:hAnsi="Sylfaen"/>
@@ -589,7 +635,7 @@
           <w:t xml:space="preserve"> versus passively sponging </w:t>
         </w:r>
       </w:ins>
-      <w:ins w:id="46" w:author="Sabatello, Rachel" w:date="2022-07-28T03:21:00Z">
+      <w:ins w:id="49" w:author="Sabatello, Rachel" w:date="2022-07-28T03:21:00Z">
         <w:r>
           <w:rPr>
             <w:rFonts w:ascii="Sylfaen" w:hAnsi="Sylfaen"/>
@@ -603,13 +649,13 @@
     <w:p>
       <w:pPr>
         <w:rPr>
-          <w:ins w:id="47" w:author="Sabatello, Rachel" w:date="2022-07-28T15:55:00Z"/>
+          <w:ins w:id="50" w:author="Sabatello, Rachel" w:date="2022-07-28T15:55:00Z"/>
           <w:rFonts w:ascii="Sylfaen" w:hAnsi="Sylfaen"/>
           <w:sz w:val="20"/>
           <w:szCs w:val="20"/>
         </w:rPr>
       </w:pPr>
-      <w:del w:id="48" w:author="Sabatello, Rachel" w:date="2022-07-28T03:19:00Z">
+      <w:del w:id="51" w:author="Sabatello, Rachel" w:date="2022-07-28T03:19:00Z">
         <w:r>
           <w:rPr>
             <w:rFonts w:ascii="Sylfaen" w:hAnsi="Sylfaen"/>
@@ -625,7 +671,25 @@
           <w:sz w:val="20"/>
           <w:szCs w:val="20"/>
         </w:rPr>
-        <w:t xml:space="preserve">In this experiment, we limit the available </w:t>
+        <w:t xml:space="preserve">In this experiment, we </w:t>
+      </w:r>
+      <w:ins w:id="52" w:author="Sabatello, Rachel" w:date="2022-07-28T16:26:00Z">
+        <w:r>
+          <w:rPr>
+            <w:rFonts w:ascii="Sylfaen" w:hAnsi="Sylfaen"/>
+            <w:sz w:val="20"/>
+            <w:szCs w:val="20"/>
+          </w:rPr>
+          <w:t xml:space="preserve">will </w:t>
+        </w:r>
+      </w:ins>
+      <w:r>
+        <w:rPr>
+          <w:rFonts w:ascii="Sylfaen" w:hAnsi="Sylfaen"/>
+          <w:sz w:val="20"/>
+          <w:szCs w:val="20"/>
+        </w:rPr>
+        <w:t xml:space="preserve">limit the available </w:t>
       </w:r>
       <w:r>
         <w:rPr>
@@ -643,7 +707,7 @@
         </w:rPr>
         <w:t xml:space="preserve">resources for speech perception by exposing a listener to two </w:t>
       </w:r>
-      <w:ins w:id="49" w:author="Sabatello, Rachel" w:date="2022-07-28T02:44:00Z">
+      <w:ins w:id="53" w:author="Sabatello, Rachel" w:date="2022-07-28T02:44:00Z">
         <w:r>
           <w:rPr>
             <w:rFonts w:ascii="Sylfaen" w:hAnsi="Sylfaen"/>
@@ -661,7 +725,7 @@
         </w:rPr>
         <w:t xml:space="preserve">talkers </w:t>
       </w:r>
-      <w:ins w:id="50" w:author="Sabatello, Rachel" w:date="2022-07-28T02:44:00Z">
+      <w:ins w:id="54" w:author="Sabatello, Rachel" w:date="2022-07-28T02:44:00Z">
         <w:r>
           <w:rPr>
             <w:rFonts w:ascii="Sylfaen" w:hAnsi="Sylfaen"/>
@@ -671,7 +735,7 @@
           <w:t xml:space="preserve">who </w:t>
         </w:r>
       </w:ins>
-      <w:ins w:id="51" w:author="Sabatello, Rachel" w:date="2022-07-28T02:45:00Z">
+      <w:ins w:id="55" w:author="Sabatello, Rachel" w:date="2022-07-28T02:45:00Z">
         <w:r>
           <w:rPr>
             <w:rFonts w:ascii="Sylfaen" w:hAnsi="Sylfaen"/>
@@ -689,7 +753,7 @@
           <w:t xml:space="preserve"> on the </w:t>
         </w:r>
       </w:ins>
-      <w:ins w:id="52" w:author="Sabatello, Rachel" w:date="2022-07-28T02:46:00Z">
+      <w:ins w:id="56" w:author="Sabatello, Rachel" w:date="2022-07-28T02:46:00Z">
         <w:r>
           <w:rPr>
             <w:rFonts w:ascii="Sylfaen" w:hAnsi="Sylfaen"/>
@@ -711,7 +775,7 @@
             <w:rFonts w:ascii="Sylfaen" w:hAnsi="Sylfaen" w:cs="Times New Roman"/>
             <w:sz w:val="20"/>
             <w:szCs w:val="20"/>
-            <w:rPrChange w:id="53" w:author="Sabatello, Rachel" w:date="2022-07-28T15:47:00Z">
+            <w:rPrChange w:id="57" w:author="Sabatello, Rachel" w:date="2022-07-28T15:47:00Z">
               <w:rPr>
                 <w:rFonts w:ascii="Times New Roman" w:hAnsi="Times New Roman" w:cs="Times New Roman"/>
                 <w:sz w:val="20"/>
@@ -722,7 +786,7 @@
           <w:t xml:space="preserve"> continuum</w:t>
         </w:r>
       </w:ins>
-      <w:ins w:id="54" w:author="Sabatello, Rachel" w:date="2022-07-28T15:49:00Z">
+      <w:ins w:id="58" w:author="Sabatello, Rachel" w:date="2022-07-28T15:49:00Z">
         <w:r>
           <w:rPr>
             <w:rFonts w:ascii="Sylfaen" w:hAnsi="Sylfaen" w:cs="Times New Roman"/>
@@ -732,7 +796,7 @@
           <w:t xml:space="preserve"> (</w:t>
         </w:r>
       </w:ins>
-      <w:ins w:id="55" w:author="Sabatello, Rachel" w:date="2022-07-28T15:50:00Z">
+      <w:ins w:id="59" w:author="Sabatello, Rachel" w:date="2022-07-28T15:50:00Z">
         <w:r>
           <w:rPr>
             <w:rFonts w:ascii="Sylfaen" w:hAnsi="Sylfaen" w:cs="Times New Roman"/>
@@ -742,7 +806,7 @@
           <w:t>i.e</w:t>
         </w:r>
       </w:ins>
-      <w:ins w:id="56" w:author="Sabatello, Rachel" w:date="2022-07-28T15:49:00Z">
+      <w:ins w:id="60" w:author="Sabatello, Rachel" w:date="2022-07-28T15:49:00Z">
         <w:r>
           <w:rPr>
             <w:rFonts w:ascii="Sylfaen" w:hAnsi="Sylfaen" w:cs="Times New Roman"/>
@@ -752,7 +816,7 @@
           <w:t>., one tal</w:t>
         </w:r>
       </w:ins>
-      <w:ins w:id="57" w:author="Sabatello, Rachel" w:date="2022-07-28T15:50:00Z">
+      <w:ins w:id="61" w:author="Sabatello, Rachel" w:date="2022-07-28T15:50:00Z">
         <w:r>
           <w:rPr>
             <w:rFonts w:ascii="Sylfaen" w:hAnsi="Sylfaen" w:cs="Times New Roman"/>
@@ -762,7 +826,7 @@
           <w:t>ker produces their /s/ sounds more like “Sh”</w:t>
         </w:r>
       </w:ins>
-      <w:ins w:id="58" w:author="Sabatello, Rachel" w:date="2022-07-28T15:51:00Z">
+      <w:ins w:id="62" w:author="Sabatello, Rachel" w:date="2022-07-28T15:51:00Z">
         <w:r>
           <w:rPr>
             <w:rFonts w:ascii="Sylfaen" w:hAnsi="Sylfaen" w:cs="Times New Roman"/>
@@ -772,7 +836,7 @@
           <w:t>, and the other talker produces their /</w:t>
         </w:r>
       </w:ins>
-      <w:ins w:id="59" w:author="Sabatello, Rachel" w:date="2022-07-28T15:52:00Z">
+      <w:ins w:id="63" w:author="Sabatello, Rachel" w:date="2022-07-28T15:52:00Z">
         <w:r>
           <w:rPr>
             <w:rFonts w:ascii="Times New Roman" w:hAnsi="Times New Roman" w:cs="Times New Roman"/>
@@ -798,41 +862,7 @@
           <w:t>/ sound smore like “Ss”)</w:t>
         </w:r>
       </w:ins>
-      <w:ins w:id="60" w:author="Sabatello, Rachel" w:date="2022-07-28T02:46:00Z">
-        <w:r>
-          <w:rPr>
-            <w:rFonts w:ascii="Sylfaen" w:hAnsi="Sylfaen" w:cs="Times New Roman"/>
-            <w:sz w:val="20"/>
-            <w:szCs w:val="20"/>
-            <w:rPrChange w:id="61" w:author="Sabatello, Rachel" w:date="2022-07-28T15:47:00Z">
-              <w:rPr>
-                <w:rFonts w:ascii="Times New Roman" w:hAnsi="Times New Roman" w:cs="Times New Roman"/>
-                <w:sz w:val="20"/>
-                <w:szCs w:val="20"/>
-              </w:rPr>
-            </w:rPrChange>
-          </w:rPr>
-          <w:t>. The talkers</w:t>
-        </w:r>
-      </w:ins>
-      <w:ins w:id="62" w:author="Sabatello, Rachel" w:date="2022-07-28T02:48:00Z">
-        <w:r>
-          <w:rPr>
-            <w:rFonts w:ascii="Sylfaen" w:hAnsi="Sylfaen" w:cs="Times New Roman"/>
-            <w:sz w:val="20"/>
-            <w:szCs w:val="20"/>
-            <w:rPrChange w:id="63" w:author="Sabatello, Rachel" w:date="2022-07-28T15:47:00Z">
-              <w:rPr>
-                <w:rFonts w:ascii="Times New Roman" w:hAnsi="Times New Roman" w:cs="Times New Roman"/>
-                <w:sz w:val="20"/>
-                <w:szCs w:val="20"/>
-              </w:rPr>
-            </w:rPrChange>
-          </w:rPr>
-          <w:t xml:space="preserve"> w</w:t>
-        </w:r>
-      </w:ins>
-      <w:ins w:id="64" w:author="Sabatello, Rachel" w:date="2022-07-28T02:50:00Z">
+      <w:ins w:id="64" w:author="Sabatello, Rachel" w:date="2022-07-28T02:46:00Z">
         <w:r>
           <w:rPr>
             <w:rFonts w:ascii="Sylfaen" w:hAnsi="Sylfaen" w:cs="Times New Roman"/>
@@ -846,10 +876,10 @@
               </w:rPr>
             </w:rPrChange>
           </w:rPr>
-          <w:t>ere</w:t>
-        </w:r>
-      </w:ins>
-      <w:ins w:id="66" w:author="Sabatello, Rachel" w:date="2022-07-28T02:49:00Z">
+          <w:t>. The talkers</w:t>
+        </w:r>
+      </w:ins>
+      <w:ins w:id="66" w:author="Sabatello, Rachel" w:date="2022-07-28T02:48:00Z">
         <w:r>
           <w:rPr>
             <w:rFonts w:ascii="Sylfaen" w:hAnsi="Sylfaen" w:cs="Times New Roman"/>
@@ -863,7 +893,7 @@
               </w:rPr>
             </w:rPrChange>
           </w:rPr>
-          <w:t xml:space="preserve"> created to have distinct voices and</w:t>
+          <w:t xml:space="preserve"> w</w:t>
         </w:r>
       </w:ins>
       <w:ins w:id="68" w:author="Sabatello, Rachel" w:date="2022-07-28T02:50:00Z">
@@ -880,10 +910,10 @@
               </w:rPr>
             </w:rPrChange>
           </w:rPr>
-          <w:t xml:space="preserve"> </w:t>
-        </w:r>
-      </w:ins>
-      <w:ins w:id="70" w:author="Sabatello, Rachel" w:date="2022-07-28T02:51:00Z">
+          <w:t>ere</w:t>
+        </w:r>
+      </w:ins>
+      <w:ins w:id="70" w:author="Sabatello, Rachel" w:date="2022-07-28T02:49:00Z">
         <w:r>
           <w:rPr>
             <w:rFonts w:ascii="Sylfaen" w:hAnsi="Sylfaen" w:cs="Times New Roman"/>
@@ -897,10 +927,10 @@
               </w:rPr>
             </w:rPrChange>
           </w:rPr>
-          <w:t>will be</w:t>
-        </w:r>
-      </w:ins>
-      <w:ins w:id="72" w:author="Sabatello, Rachel" w:date="2022-07-28T02:46:00Z">
+          <w:t xml:space="preserve"> created to have distinct voices and</w:t>
+        </w:r>
+      </w:ins>
+      <w:ins w:id="72" w:author="Sabatello, Rachel" w:date="2022-07-28T02:50:00Z">
         <w:r>
           <w:rPr>
             <w:rFonts w:ascii="Sylfaen" w:hAnsi="Sylfaen" w:cs="Times New Roman"/>
@@ -914,217 +944,16 @@
               </w:rPr>
             </w:rPrChange>
           </w:rPr>
-          <w:t xml:space="preserve"> presented</w:t>
-        </w:r>
-      </w:ins>
-      <w:ins w:id="74" w:author="Sabatello, Rachel" w:date="2022-07-28T02:45:00Z">
-        <w:r>
-          <w:rPr>
-            <w:rFonts w:ascii="Sylfaen" w:hAnsi="Sylfaen"/>
-            <w:sz w:val="20"/>
-            <w:szCs w:val="20"/>
-          </w:rPr>
           <w:t xml:space="preserve"> </w:t>
         </w:r>
       </w:ins>
-      <w:ins w:id="75" w:author="Sabatello, Rachel" w:date="2022-07-28T02:49:00Z">
-        <w:r>
-          <w:rPr>
-            <w:rFonts w:ascii="Sylfaen" w:hAnsi="Sylfaen"/>
-            <w:sz w:val="20"/>
-            <w:szCs w:val="20"/>
-          </w:rPr>
-          <w:t xml:space="preserve">as </w:t>
-        </w:r>
-      </w:ins>
-      <w:r>
-        <w:rPr>
-          <w:rFonts w:ascii="Sylfaen" w:hAnsi="Sylfaen"/>
-          <w:sz w:val="20"/>
-          <w:szCs w:val="20"/>
-        </w:rPr>
-        <w:t>speaking simultaneously</w:t>
-      </w:r>
-      <w:ins w:id="76" w:author="Sabatello, Rachel" w:date="2022-07-28T02:49:00Z">
-        <w:r>
-          <w:rPr>
-            <w:rFonts w:ascii="Sylfaen" w:hAnsi="Sylfaen"/>
-            <w:sz w:val="20"/>
-            <w:szCs w:val="20"/>
-          </w:rPr>
-          <w:t>. P</w:t>
-        </w:r>
-      </w:ins>
-      <w:ins w:id="77" w:author="Sabatello, Rachel" w:date="2022-07-28T02:46:00Z">
-        <w:r>
-          <w:rPr>
-            <w:rFonts w:ascii="Sylfaen" w:hAnsi="Sylfaen"/>
-            <w:sz w:val="20"/>
-            <w:szCs w:val="20"/>
-          </w:rPr>
-          <w:t xml:space="preserve">articipants </w:t>
-        </w:r>
-      </w:ins>
-      <w:ins w:id="78" w:author="Sabatello, Rachel" w:date="2022-07-28T02:50:00Z">
-        <w:r>
-          <w:rPr>
-            <w:rFonts w:ascii="Sylfaen" w:hAnsi="Sylfaen"/>
-            <w:sz w:val="20"/>
-            <w:szCs w:val="20"/>
-          </w:rPr>
-          <w:t>will be</w:t>
-        </w:r>
-      </w:ins>
-      <w:ins w:id="79" w:author="Sabatello, Rachel" w:date="2022-07-28T02:46:00Z">
-        <w:r>
-          <w:rPr>
-            <w:rFonts w:ascii="Sylfaen" w:hAnsi="Sylfaen"/>
-            <w:sz w:val="20"/>
-            <w:szCs w:val="20"/>
-          </w:rPr>
-          <w:t xml:space="preserve"> instructed to attend to on</w:t>
-        </w:r>
-      </w:ins>
-      <w:ins w:id="80" w:author="Sabatello, Rachel" w:date="2022-07-28T02:47:00Z">
-        <w:r>
-          <w:rPr>
-            <w:rFonts w:ascii="Sylfaen" w:hAnsi="Sylfaen"/>
-            <w:sz w:val="20"/>
-            <w:szCs w:val="20"/>
-          </w:rPr>
-          <w:t>e</w:t>
-        </w:r>
-      </w:ins>
-      <w:ins w:id="81" w:author="Sabatello, Rachel" w:date="2022-07-28T02:46:00Z">
-        <w:r>
-          <w:rPr>
-            <w:rFonts w:ascii="Sylfaen" w:hAnsi="Sylfaen"/>
-            <w:sz w:val="20"/>
-            <w:szCs w:val="20"/>
-          </w:rPr>
-          <w:t xml:space="preserve"> of the two talkers</w:t>
-        </w:r>
-      </w:ins>
-      <w:ins w:id="82" w:author="Sabatello, Rachel" w:date="2022-07-28T02:47:00Z">
-        <w:r>
-          <w:rPr>
-            <w:rFonts w:ascii="Sylfaen" w:hAnsi="Sylfaen"/>
-            <w:sz w:val="20"/>
-            <w:szCs w:val="20"/>
-          </w:rPr>
-          <w:t xml:space="preserve"> and select if that talker is saying a word or a nonword </w:t>
-        </w:r>
-      </w:ins>
-      <w:del w:id="83" w:author="Sabatello, Rachel" w:date="2022-07-28T02:47:00Z">
-        <w:r>
-          <w:rPr>
-            <w:rFonts w:ascii="Sylfaen" w:hAnsi="Sylfaen"/>
-            <w:sz w:val="20"/>
-            <w:szCs w:val="20"/>
-          </w:rPr>
-          <w:delText xml:space="preserve"> </w:delText>
-        </w:r>
-      </w:del>
-      <w:r>
-        <w:rPr>
-          <w:rFonts w:ascii="Sylfaen" w:hAnsi="Sylfaen"/>
-          <w:sz w:val="20"/>
-          <w:szCs w:val="20"/>
-        </w:rPr>
-        <w:t>in a virtual forced-choice lexical decision task.</w:t>
-      </w:r>
-      <w:r>
-        <w:rPr>
-          <w:rFonts w:ascii="Sylfaen" w:hAnsi="Sylfaen"/>
-          <w:sz w:val="20"/>
-          <w:szCs w:val="20"/>
-        </w:rPr>
-        <w:t xml:space="preserve"> </w:t>
-      </w:r>
-    </w:p>
-    <w:p>
-      <w:pPr>
-        <w:rPr>
-          <w:rFonts w:ascii="Sylfaen" w:hAnsi="Sylfaen"/>
-          <w:sz w:val="20"/>
-          <w:szCs w:val="20"/>
-        </w:rPr>
-      </w:pPr>
-      <w:r>
-        <w:rPr>
-          <w:rFonts w:ascii="Sylfaen" w:hAnsi="Sylfaen"/>
-          <w:sz w:val="20"/>
-          <w:szCs w:val="20"/>
-        </w:rPr>
-        <w:t xml:space="preserve">We </w:t>
-      </w:r>
-      <w:ins w:id="84" w:author="Sabatello, Rachel" w:date="2022-07-28T02:51:00Z">
-        <w:r>
-          <w:rPr>
-            <w:rFonts w:ascii="Sylfaen" w:hAnsi="Sylfaen"/>
-            <w:sz w:val="20"/>
-            <w:szCs w:val="20"/>
-          </w:rPr>
-          <w:t xml:space="preserve">will </w:t>
-        </w:r>
-      </w:ins>
-      <w:r>
-        <w:rPr>
-          <w:rFonts w:ascii="Sylfaen" w:hAnsi="Sylfaen"/>
-          <w:sz w:val="20"/>
-          <w:szCs w:val="20"/>
-        </w:rPr>
-        <w:t xml:space="preserve">then test the effects of directing the listener’s attention to one talker on the listener’s ability </w:t>
-      </w:r>
-      <w:r>
-        <w:rPr>
-          <w:rFonts w:ascii="Sylfaen" w:hAnsi="Sylfaen"/>
-          <w:sz w:val="20"/>
-          <w:szCs w:val="20"/>
-        </w:rPr>
-        <w:t xml:space="preserve">to </w:t>
-      </w:r>
-      <w:r>
-        <w:rPr>
-          <w:rFonts w:ascii="Sylfaen" w:hAnsi="Sylfaen"/>
-          <w:sz w:val="20"/>
-          <w:szCs w:val="20"/>
-        </w:rPr>
-        <w:t>adapt their speech perception to both talkers</w:t>
-      </w:r>
-      <w:ins w:id="85" w:author="Sabatello, Rachel" w:date="2022-07-28T02:51:00Z">
-        <w:r>
-          <w:rPr>
-            <w:rFonts w:ascii="Sylfaen" w:hAnsi="Sylfaen"/>
-            <w:sz w:val="20"/>
-            <w:szCs w:val="20"/>
-          </w:rPr>
-          <w:t xml:space="preserve"> </w:t>
-        </w:r>
-      </w:ins>
-      <w:ins w:id="86" w:author="Sabatello, Rachel" w:date="2022-07-28T02:52:00Z">
-        <w:r>
-          <w:rPr>
-            <w:rFonts w:ascii="Sylfaen" w:hAnsi="Sylfaen"/>
-            <w:sz w:val="20"/>
-            <w:szCs w:val="20"/>
-          </w:rPr>
-          <w:t>by how they categorize sounds on the S-</w:t>
-        </w:r>
-        <w:r>
-          <w:rPr>
-            <w:rFonts w:ascii="Times New Roman" w:hAnsi="Times New Roman" w:cs="Times New Roman"/>
-            <w:sz w:val="20"/>
-            <w:szCs w:val="20"/>
-          </w:rPr>
-          <w:t>ʃ</w:t>
-        </w:r>
+      <w:ins w:id="74" w:author="Sabatello, Rachel" w:date="2022-07-28T02:51:00Z">
         <w:r>
           <w:rPr>
             <w:rFonts w:ascii="Sylfaen" w:hAnsi="Sylfaen" w:cs="Times New Roman"/>
             <w:sz w:val="20"/>
             <w:szCs w:val="20"/>
-            <w:rPrChange w:id="87" w:author="Sabatello, Rachel" w:date="2022-07-28T15:47:00Z">
+            <w:rPrChange w:id="75" w:author="Sabatello, Rachel" w:date="2022-07-28T15:47:00Z">
               <w:rPr>
                 <w:rFonts w:ascii="Times New Roman" w:hAnsi="Times New Roman" w:cs="Times New Roman"/>
                 <w:sz w:val="20"/>
@@ -1132,16 +961,16 @@
               </w:rPr>
             </w:rPrChange>
           </w:rPr>
-          <w:t xml:space="preserve"> continuum when heard in </w:t>
-        </w:r>
-      </w:ins>
-      <w:ins w:id="88" w:author="Sabatello, Rachel" w:date="2022-07-28T02:53:00Z">
+          <w:t>will be</w:t>
+        </w:r>
+      </w:ins>
+      <w:ins w:id="76" w:author="Sabatello, Rachel" w:date="2022-07-28T02:46:00Z">
         <w:r>
           <w:rPr>
             <w:rFonts w:ascii="Sylfaen" w:hAnsi="Sylfaen" w:cs="Times New Roman"/>
             <w:sz w:val="20"/>
             <w:szCs w:val="20"/>
-            <w:rPrChange w:id="89" w:author="Sabatello, Rachel" w:date="2022-07-28T15:47:00Z">
+            <w:rPrChange w:id="77" w:author="Sabatello, Rachel" w:date="2022-07-28T15:47:00Z">
               <w:rPr>
                 <w:rFonts w:ascii="Times New Roman" w:hAnsi="Times New Roman" w:cs="Times New Roman"/>
                 <w:sz w:val="20"/>
@@ -1149,16 +978,247 @@
               </w:rPr>
             </w:rPrChange>
           </w:rPr>
-          <w:t xml:space="preserve">the talkers’ </w:t>
-        </w:r>
-      </w:ins>
-      <w:ins w:id="90" w:author="Sabatello, Rachel" w:date="2022-07-28T02:52:00Z">
+          <w:t xml:space="preserve"> presented</w:t>
+        </w:r>
+      </w:ins>
+      <w:ins w:id="78" w:author="Sabatello, Rachel" w:date="2022-07-28T02:45:00Z">
+        <w:r>
+          <w:rPr>
+            <w:rFonts w:ascii="Sylfaen" w:hAnsi="Sylfaen"/>
+            <w:sz w:val="20"/>
+            <w:szCs w:val="20"/>
+          </w:rPr>
+          <w:t xml:space="preserve"> </w:t>
+        </w:r>
+      </w:ins>
+      <w:ins w:id="79" w:author="Sabatello, Rachel" w:date="2022-07-28T02:49:00Z">
+        <w:r>
+          <w:rPr>
+            <w:rFonts w:ascii="Sylfaen" w:hAnsi="Sylfaen"/>
+            <w:sz w:val="20"/>
+            <w:szCs w:val="20"/>
+          </w:rPr>
+          <w:t xml:space="preserve">as </w:t>
+        </w:r>
+      </w:ins>
+      <w:r>
+        <w:rPr>
+          <w:rFonts w:ascii="Sylfaen" w:hAnsi="Sylfaen"/>
+          <w:sz w:val="20"/>
+          <w:szCs w:val="20"/>
+        </w:rPr>
+        <w:t>speaking simultaneously</w:t>
+      </w:r>
+      <w:ins w:id="80" w:author="Sabatello, Rachel" w:date="2022-07-28T02:49:00Z">
+        <w:r>
+          <w:rPr>
+            <w:rFonts w:ascii="Sylfaen" w:hAnsi="Sylfaen"/>
+            <w:sz w:val="20"/>
+            <w:szCs w:val="20"/>
+          </w:rPr>
+          <w:t>. P</w:t>
+        </w:r>
+      </w:ins>
+      <w:ins w:id="81" w:author="Sabatello, Rachel" w:date="2022-07-28T02:46:00Z">
+        <w:r>
+          <w:rPr>
+            <w:rFonts w:ascii="Sylfaen" w:hAnsi="Sylfaen"/>
+            <w:sz w:val="20"/>
+            <w:szCs w:val="20"/>
+          </w:rPr>
+          <w:t xml:space="preserve">articipants </w:t>
+        </w:r>
+      </w:ins>
+      <w:ins w:id="82" w:author="Sabatello, Rachel" w:date="2022-07-28T02:50:00Z">
+        <w:r>
+          <w:rPr>
+            <w:rFonts w:ascii="Sylfaen" w:hAnsi="Sylfaen"/>
+            <w:sz w:val="20"/>
+            <w:szCs w:val="20"/>
+          </w:rPr>
+          <w:t>will be</w:t>
+        </w:r>
+      </w:ins>
+      <w:ins w:id="83" w:author="Sabatello, Rachel" w:date="2022-07-28T02:46:00Z">
+        <w:r>
+          <w:rPr>
+            <w:rFonts w:ascii="Sylfaen" w:hAnsi="Sylfaen"/>
+            <w:sz w:val="20"/>
+            <w:szCs w:val="20"/>
+          </w:rPr>
+          <w:t xml:space="preserve"> instructed to attend to on</w:t>
+        </w:r>
+      </w:ins>
+      <w:ins w:id="84" w:author="Sabatello, Rachel" w:date="2022-07-28T02:47:00Z">
+        <w:r>
+          <w:rPr>
+            <w:rFonts w:ascii="Sylfaen" w:hAnsi="Sylfaen"/>
+            <w:sz w:val="20"/>
+            <w:szCs w:val="20"/>
+          </w:rPr>
+          <w:t>e</w:t>
+        </w:r>
+      </w:ins>
+      <w:ins w:id="85" w:author="Sabatello, Rachel" w:date="2022-07-28T02:46:00Z">
+        <w:r>
+          <w:rPr>
+            <w:rFonts w:ascii="Sylfaen" w:hAnsi="Sylfaen"/>
+            <w:sz w:val="20"/>
+            <w:szCs w:val="20"/>
+          </w:rPr>
+          <w:t xml:space="preserve"> of the two talkers</w:t>
+        </w:r>
+      </w:ins>
+      <w:ins w:id="86" w:author="Sabatello, Rachel" w:date="2022-07-28T02:47:00Z">
+        <w:r>
+          <w:rPr>
+            <w:rFonts w:ascii="Sylfaen" w:hAnsi="Sylfaen"/>
+            <w:sz w:val="20"/>
+            <w:szCs w:val="20"/>
+          </w:rPr>
+          <w:t xml:space="preserve"> and select if that talker is saying a word or a nonword </w:t>
+        </w:r>
+      </w:ins>
+      <w:del w:id="87" w:author="Sabatello, Rachel" w:date="2022-07-28T02:47:00Z">
+        <w:r>
+          <w:rPr>
+            <w:rFonts w:ascii="Sylfaen" w:hAnsi="Sylfaen"/>
+            <w:sz w:val="20"/>
+            <w:szCs w:val="20"/>
+          </w:rPr>
+          <w:delText xml:space="preserve"> </w:delText>
+        </w:r>
+      </w:del>
+      <w:r>
+        <w:rPr>
+          <w:rFonts w:ascii="Sylfaen" w:hAnsi="Sylfaen"/>
+          <w:sz w:val="20"/>
+          <w:szCs w:val="20"/>
+        </w:rPr>
+        <w:t>in a virtual forced-choice lexical decision task.</w:t>
+      </w:r>
+      <w:r>
+        <w:rPr>
+          <w:rFonts w:ascii="Sylfaen" w:hAnsi="Sylfaen"/>
+          <w:sz w:val="20"/>
+          <w:szCs w:val="20"/>
+        </w:rPr>
+        <w:t xml:space="preserve"> </w:t>
+      </w:r>
+    </w:p>
+    <w:p>
+      <w:pPr>
+        <w:rPr>
+          <w:rFonts w:ascii="Sylfaen" w:hAnsi="Sylfaen"/>
+          <w:sz w:val="20"/>
+          <w:szCs w:val="20"/>
+        </w:rPr>
+      </w:pPr>
+      <w:r>
+        <w:rPr>
+          <w:rFonts w:ascii="Sylfaen" w:hAnsi="Sylfaen"/>
+          <w:sz w:val="20"/>
+          <w:szCs w:val="20"/>
+        </w:rPr>
+        <w:t xml:space="preserve">We </w:t>
+      </w:r>
+      <w:ins w:id="88" w:author="Sabatello, Rachel" w:date="2022-07-28T02:51:00Z">
+        <w:r>
+          <w:rPr>
+            <w:rFonts w:ascii="Sylfaen" w:hAnsi="Sylfaen"/>
+            <w:sz w:val="20"/>
+            <w:szCs w:val="20"/>
+          </w:rPr>
+          <w:t xml:space="preserve">will </w:t>
+        </w:r>
+      </w:ins>
+      <w:r>
+        <w:rPr>
+          <w:rFonts w:ascii="Sylfaen" w:hAnsi="Sylfaen"/>
+          <w:sz w:val="20"/>
+          <w:szCs w:val="20"/>
+        </w:rPr>
+        <w:t xml:space="preserve">then test the effects of directing the listener’s attention to one talker on the listener’s ability </w:t>
+      </w:r>
+      <w:r>
+        <w:rPr>
+          <w:rFonts w:ascii="Sylfaen" w:hAnsi="Sylfaen"/>
+          <w:sz w:val="20"/>
+          <w:szCs w:val="20"/>
+        </w:rPr>
+        <w:t xml:space="preserve">to </w:t>
+      </w:r>
+      <w:r>
+        <w:rPr>
+          <w:rFonts w:ascii="Sylfaen" w:hAnsi="Sylfaen"/>
+          <w:sz w:val="20"/>
+          <w:szCs w:val="20"/>
+        </w:rPr>
+        <w:t>adapt their speech perception to both talkers</w:t>
+      </w:r>
+      <w:ins w:id="89" w:author="Sabatello, Rachel" w:date="2022-07-28T16:28:00Z">
+        <w:r>
+          <w:rPr>
+            <w:rFonts w:ascii="Sylfaen" w:hAnsi="Sylfaen"/>
+            <w:sz w:val="20"/>
+            <w:szCs w:val="20"/>
+          </w:rPr>
+          <w:t>. We will do this</w:t>
+        </w:r>
+      </w:ins>
+      <w:ins w:id="90" w:author="Sabatello, Rachel" w:date="2022-07-28T02:51:00Z">
+        <w:r>
+          <w:rPr>
+            <w:rFonts w:ascii="Sylfaen" w:hAnsi="Sylfaen"/>
+            <w:sz w:val="20"/>
+            <w:szCs w:val="20"/>
+          </w:rPr>
+          <w:t xml:space="preserve"> </w:t>
+        </w:r>
+      </w:ins>
+      <w:ins w:id="91" w:author="Sabatello, Rachel" w:date="2022-07-28T02:52:00Z">
+        <w:r>
+          <w:rPr>
+            <w:rFonts w:ascii="Sylfaen" w:hAnsi="Sylfaen"/>
+            <w:sz w:val="20"/>
+            <w:szCs w:val="20"/>
+          </w:rPr>
+          <w:t xml:space="preserve">by </w:t>
+        </w:r>
+      </w:ins>
+      <w:ins w:id="92" w:author="Sabatello, Rachel" w:date="2022-07-28T16:28:00Z">
+        <w:r>
+          <w:rPr>
+            <w:rFonts w:ascii="Sylfaen" w:hAnsi="Sylfaen"/>
+            <w:sz w:val="20"/>
+            <w:szCs w:val="20"/>
+          </w:rPr>
+          <w:t>measuring</w:t>
+        </w:r>
+      </w:ins>
+      <w:ins w:id="93" w:author="Sabatello, Rachel" w:date="2022-07-28T02:52:00Z">
+        <w:r>
+          <w:rPr>
+            <w:rFonts w:ascii="Sylfaen" w:hAnsi="Sylfaen"/>
+            <w:sz w:val="20"/>
+            <w:szCs w:val="20"/>
+          </w:rPr>
+          <w:t xml:space="preserve"> they categorize sounds on the S-</w:t>
+        </w:r>
+        <w:r>
+          <w:rPr>
+            <w:rFonts w:ascii="Times New Roman" w:hAnsi="Times New Roman" w:cs="Times New Roman"/>
+            <w:sz w:val="20"/>
+            <w:szCs w:val="20"/>
+          </w:rPr>
+          <w:t>ʃ</w:t>
+        </w:r>
         <w:r>
           <w:rPr>
             <w:rFonts w:ascii="Sylfaen" w:hAnsi="Sylfaen" w:cs="Times New Roman"/>
             <w:sz w:val="20"/>
             <w:szCs w:val="20"/>
-            <w:rPrChange w:id="91" w:author="Sabatello, Rachel" w:date="2022-07-28T15:47:00Z">
+            <w:rPrChange w:id="94" w:author="Sabatello, Rachel" w:date="2022-07-28T15:47:00Z">
               <w:rPr>
                 <w:rFonts w:ascii="Times New Roman" w:hAnsi="Times New Roman" w:cs="Times New Roman"/>
                 <w:sz w:val="20"/>
@@ -1166,16 +1226,16 @@
               </w:rPr>
             </w:rPrChange>
           </w:rPr>
-          <w:t>voice</w:t>
-        </w:r>
-      </w:ins>
-      <w:ins w:id="92" w:author="Sabatello, Rachel" w:date="2022-07-28T02:53:00Z">
+          <w:t xml:space="preserve"> continuum when heard in </w:t>
+        </w:r>
+      </w:ins>
+      <w:ins w:id="95" w:author="Sabatello, Rachel" w:date="2022-07-28T02:53:00Z">
         <w:r>
           <w:rPr>
             <w:rFonts w:ascii="Sylfaen" w:hAnsi="Sylfaen" w:cs="Times New Roman"/>
             <w:sz w:val="20"/>
             <w:szCs w:val="20"/>
-            <w:rPrChange w:id="93" w:author="Sabatello, Rachel" w:date="2022-07-28T15:47:00Z">
+            <w:rPrChange w:id="96" w:author="Sabatello, Rachel" w:date="2022-07-28T15:47:00Z">
               <w:rPr>
                 <w:rFonts w:ascii="Times New Roman" w:hAnsi="Times New Roman" w:cs="Times New Roman"/>
                 <w:sz w:val="20"/>
@@ -1183,6 +1243,40 @@
               </w:rPr>
             </w:rPrChange>
           </w:rPr>
+          <w:t xml:space="preserve">the talkers’ </w:t>
+        </w:r>
+      </w:ins>
+      <w:ins w:id="97" w:author="Sabatello, Rachel" w:date="2022-07-28T02:52:00Z">
+        <w:r>
+          <w:rPr>
+            <w:rFonts w:ascii="Sylfaen" w:hAnsi="Sylfaen" w:cs="Times New Roman"/>
+            <w:sz w:val="20"/>
+            <w:szCs w:val="20"/>
+            <w:rPrChange w:id="98" w:author="Sabatello, Rachel" w:date="2022-07-28T15:47:00Z">
+              <w:rPr>
+                <w:rFonts w:ascii="Times New Roman" w:hAnsi="Times New Roman" w:cs="Times New Roman"/>
+                <w:sz w:val="20"/>
+                <w:szCs w:val="20"/>
+              </w:rPr>
+            </w:rPrChange>
+          </w:rPr>
+          <w:t>voice</w:t>
+        </w:r>
+      </w:ins>
+      <w:ins w:id="99" w:author="Sabatello, Rachel" w:date="2022-07-28T02:53:00Z">
+        <w:r>
+          <w:rPr>
+            <w:rFonts w:ascii="Sylfaen" w:hAnsi="Sylfaen" w:cs="Times New Roman"/>
+            <w:sz w:val="20"/>
+            <w:szCs w:val="20"/>
+            <w:rPrChange w:id="100" w:author="Sabatello, Rachel" w:date="2022-07-28T15:47:00Z">
+              <w:rPr>
+                <w:rFonts w:ascii="Times New Roman" w:hAnsi="Times New Roman" w:cs="Times New Roman"/>
+                <w:sz w:val="20"/>
+                <w:szCs w:val="20"/>
+              </w:rPr>
+            </w:rPrChange>
+          </w:rPr>
           <w:t>s</w:t>
         </w:r>
       </w:ins>
@@ -1202,7 +1296,7 @@
         </w:rPr>
         <w:t xml:space="preserve"> If </w:t>
       </w:r>
-      <w:ins w:id="94" w:author="Sabatello, Rachel" w:date="2022-07-28T02:59:00Z">
+      <w:ins w:id="101" w:author="Sabatello, Rachel" w:date="2022-07-28T02:59:00Z">
         <w:r>
           <w:rPr>
             <w:rFonts w:ascii="Sylfaen" w:hAnsi="Sylfaen"/>
@@ -1212,7 +1306,7 @@
           <w:t xml:space="preserve">there are limits to the automaticity of speech perception, then </w:t>
         </w:r>
       </w:ins>
-      <w:ins w:id="95" w:author="Sabatello, Rachel" w:date="2022-07-28T03:00:00Z">
+      <w:ins w:id="102" w:author="Sabatello, Rachel" w:date="2022-07-28T03:00:00Z">
         <w:r>
           <w:rPr>
             <w:rFonts w:ascii="Sylfaen" w:hAnsi="Sylfaen"/>
@@ -1230,7 +1324,7 @@
         </w:rPr>
         <w:t xml:space="preserve">listeners will adapt their perceived categorical boundary </w:t>
       </w:r>
-      <w:del w:id="96" w:author="Sabatello, Rachel" w:date="2022-07-28T03:00:00Z">
+      <w:del w:id="103" w:author="Sabatello, Rachel" w:date="2022-07-28T03:00:00Z">
         <w:r>
           <w:rPr>
             <w:rFonts w:ascii="Sylfaen" w:hAnsi="Sylfaen"/>
@@ -1240,7 +1334,7 @@
           <w:delText xml:space="preserve">more </w:delText>
         </w:r>
       </w:del>
-      <w:ins w:id="97" w:author="Sabatello, Rachel" w:date="2022-07-28T03:00:00Z">
+      <w:ins w:id="104" w:author="Sabatello, Rachel" w:date="2022-07-28T03:00:00Z">
         <w:r>
           <w:rPr>
             <w:rFonts w:ascii="Sylfaen" w:hAnsi="Sylfaen"/>
@@ -1250,7 +1344,7 @@
           <w:t>to align better with</w:t>
         </w:r>
       </w:ins>
-      <w:del w:id="98" w:author="Sabatello, Rachel" w:date="2022-07-28T03:00:00Z">
+      <w:del w:id="105" w:author="Sabatello, Rachel" w:date="2022-07-28T03:00:00Z">
         <w:r>
           <w:rPr>
             <w:rFonts w:ascii="Sylfaen" w:hAnsi="Sylfaen"/>
@@ -1268,7 +1362,7 @@
         </w:rPr>
         <w:t xml:space="preserve"> the talker</w:t>
       </w:r>
-      <w:ins w:id="99" w:author="Sabatello, Rachel" w:date="2022-07-28T03:00:00Z">
+      <w:ins w:id="106" w:author="Sabatello, Rachel" w:date="2022-07-28T03:00:00Z">
         <w:r>
           <w:rPr>
             <w:rFonts w:ascii="Sylfaen" w:hAnsi="Sylfaen"/>
@@ -1286,7 +1380,7 @@
         </w:rPr>
         <w:t xml:space="preserve"> they </w:t>
       </w:r>
-      <w:ins w:id="100" w:author="Sabatello, Rachel" w:date="2022-07-28T03:00:00Z">
+      <w:ins w:id="107" w:author="Sabatello, Rachel" w:date="2022-07-28T03:00:00Z">
         <w:r>
           <w:rPr>
             <w:rFonts w:ascii="Sylfaen" w:hAnsi="Sylfaen"/>
@@ -1296,7 +1390,7 @@
           <w:t>were</w:t>
         </w:r>
       </w:ins>
-      <w:del w:id="101" w:author="Sabatello, Rachel" w:date="2022-07-28T03:00:00Z">
+      <w:del w:id="108" w:author="Sabatello, Rachel" w:date="2022-07-28T03:00:00Z">
         <w:r>
           <w:rPr>
             <w:rFonts w:ascii="Sylfaen" w:hAnsi="Sylfaen"/>
@@ -1314,7 +1408,7 @@
         </w:rPr>
         <w:t xml:space="preserve"> instructed to attend to,</w:t>
       </w:r>
-      <w:ins w:id="102" w:author="Sabatello, Rachel" w:date="2022-07-28T03:00:00Z">
+      <w:ins w:id="109" w:author="Sabatello, Rachel" w:date="2022-07-28T03:00:00Z">
         <w:r>
           <w:rPr>
             <w:rFonts w:ascii="Sylfaen" w:hAnsi="Sylfaen"/>
@@ -1324,7 +1418,7 @@
           <w:t xml:space="preserve"> compared to their adjustment toward</w:t>
         </w:r>
       </w:ins>
-      <w:ins w:id="103" w:author="Sabatello, Rachel" w:date="2022-07-28T03:01:00Z">
+      <w:ins w:id="110" w:author="Sabatello, Rachel" w:date="2022-07-28T03:01:00Z">
         <w:r>
           <w:rPr>
             <w:rFonts w:ascii="Sylfaen" w:hAnsi="Sylfaen"/>
@@ -1342,7 +1436,7 @@
         </w:rPr>
         <w:t xml:space="preserve"> </w:t>
       </w:r>
-      <w:del w:id="104" w:author="Sabatello, Rachel" w:date="2022-07-28T03:01:00Z">
+      <w:del w:id="111" w:author="Sabatello, Rachel" w:date="2022-07-28T03:01:00Z">
         <w:r>
           <w:rPr>
             <w:rFonts w:ascii="Sylfaen" w:hAnsi="Sylfaen"/>
@@ -1360,7 +1454,7 @@
           <w:delText xml:space="preserve"> there are limits to the automaticity of speech perception. </w:delText>
         </w:r>
       </w:del>
-      <w:ins w:id="105" w:author="Sabatello, Rachel" w:date="2022-07-28T05:22:00Z">
+      <w:ins w:id="112" w:author="Sabatello, Rachel" w:date="2022-07-28T05:22:00Z">
         <w:r>
           <w:rPr>
             <w:rFonts w:ascii="Sylfaen" w:hAnsi="Sylfaen"/>
@@ -1370,7 +1464,7 @@
           <w:t>Additionally, t</w:t>
         </w:r>
       </w:ins>
-      <w:del w:id="106" w:author="Sabatello, Rachel" w:date="2022-07-28T05:21:00Z">
+      <w:del w:id="113" w:author="Sabatello, Rachel" w:date="2022-07-28T05:21:00Z">
         <w:r>
           <w:rPr>
             <w:rFonts w:ascii="Sylfaen" w:hAnsi="Sylfaen"/>
@@ -1386,7 +1480,25 @@
           <w:sz w:val="20"/>
           <w:szCs w:val="20"/>
         </w:rPr>
-        <w:t>he results of this experiment will provide insight into how our brains allocates attentional resources in the context of speech perception when subjected to higher cognitive loads.</w:t>
+        <w:t>he results of this experiment will provide insight into how our brains allocate</w:t>
+      </w:r>
+      <w:del w:id="114" w:author="Sabatello, Rachel" w:date="2022-07-28T16:23:00Z">
+        <w:r>
+          <w:rPr>
+            <w:rFonts w:ascii="Sylfaen" w:hAnsi="Sylfaen"/>
+            <w:sz w:val="20"/>
+            <w:szCs w:val="20"/>
+          </w:rPr>
+          <w:delText>s</w:delText>
+        </w:r>
+      </w:del>
+      <w:r>
+        <w:rPr>
+          <w:rFonts w:ascii="Sylfaen" w:hAnsi="Sylfaen"/>
+          <w:sz w:val="20"/>
+          <w:szCs w:val="20"/>
+        </w:rPr>
+        <w:t xml:space="preserve"> attentional resources in the context of speech perception when subjected to higher cognitive loads.</w:t>
       </w:r>
     </w:p>
     <w:sectPr>
@@ -1458,14 +1570,14 @@
       <w:spacing w:after="0" w:line="240" w:lineRule="auto"/>
       <w:jc w:val="center"/>
       <w:rPr>
-        <w:ins w:id="107" w:author="Sabatello, Rachel" w:date="2022-07-28T03:15:00Z"/>
+        <w:ins w:id="115" w:author="Sabatello, Rachel" w:date="2022-07-28T03:15:00Z"/>
         <w:rFonts w:ascii="Sylfaen" w:eastAsia="Times New Roman" w:hAnsi="Sylfaen" w:cs="Times New Roman"/>
         <w:b/>
         <w:sz w:val="24"/>
         <w:szCs w:val="24"/>
       </w:rPr>
     </w:pPr>
-    <w:ins w:id="108" w:author="Sabatello, Rachel" w:date="2022-07-28T03:15:00Z">
+    <w:ins w:id="116" w:author="Sabatello, Rachel" w:date="2022-07-28T03:15:00Z">
       <w:r>
         <w:rPr>
           <w:rFonts w:ascii="Sylfaen" w:eastAsia="Times New Roman" w:hAnsi="Sylfaen" w:cs="Times New Roman"/>
@@ -1476,7 +1588,7 @@
         <w:t xml:space="preserve">Exploring the Automaticity </w:t>
       </w:r>
     </w:ins>
-    <w:ins w:id="109" w:author="Sabatello, Rachel" w:date="2022-07-28T05:38:00Z">
+    <w:ins w:id="117" w:author="Sabatello, Rachel" w:date="2022-07-28T05:38:00Z">
       <w:r>
         <w:rPr>
           <w:rFonts w:ascii="Sylfaen" w:eastAsia="Times New Roman" w:hAnsi="Sylfaen" w:cs="Times New Roman"/>
@@ -1487,7 +1599,7 @@
         <w:t xml:space="preserve">of </w:t>
       </w:r>
     </w:ins>
-    <w:ins w:id="110" w:author="Sabatello, Rachel" w:date="2022-07-28T03:15:00Z">
+    <w:ins w:id="118" w:author="Sabatello, Rachel" w:date="2022-07-28T03:15:00Z">
       <w:r>
         <w:rPr>
           <w:rFonts w:ascii="Sylfaen" w:eastAsia="Times New Roman" w:hAnsi="Sylfaen" w:cs="Times New Roman"/>
@@ -1505,14 +1617,14 @@
       <w:spacing w:after="0" w:line="240" w:lineRule="auto"/>
       <w:jc w:val="center"/>
       <w:rPr>
-        <w:del w:id="111" w:author="Sabatello, Rachel" w:date="2022-07-28T03:16:00Z"/>
+        <w:del w:id="119" w:author="Sabatello, Rachel" w:date="2022-07-28T03:16:00Z"/>
         <w:rFonts w:ascii="Sylfaen" w:eastAsia="Times New Roman" w:hAnsi="Sylfaen" w:cs="Times New Roman"/>
         <w:b/>
         <w:sz w:val="24"/>
         <w:szCs w:val="24"/>
       </w:rPr>
     </w:pPr>
-    <w:del w:id="112" w:author="Sabatello, Rachel" w:date="2022-07-28T03:16:00Z">
+    <w:del w:id="120" w:author="Sabatello, Rachel" w:date="2022-07-28T03:16:00Z">
       <w:r>
         <w:rPr>
           <w:rFonts w:ascii="Sylfaen" w:eastAsia="Times New Roman" w:hAnsi="Sylfaen" w:cs="Times New Roman"/>

</xml_diff>